<commit_message>
Add approximation information to report
</commit_message>
<xml_diff>
--- a/Requirements.docx
+++ b/Requirements.docx
@@ -877,7 +877,7 @@
           <w:szCs w:val="40"/>
         </w:rPr>
       </w:pPr>
-      <w:bookmarkStart w:id="0" w:name="_Toc1888601781"/>
+      <w:bookmarkStart w:name="_Toc1888601781" w:id="0"/>
       <w:r>
         <w:rPr>
           <w:sz w:val="40"/>
@@ -896,7 +896,7 @@
           <w:szCs w:val="32"/>
         </w:rPr>
       </w:pPr>
-      <w:bookmarkStart w:id="1" w:name="_Toc946400436"/>
+      <w:bookmarkStart w:name="_Toc946400436" w:id="1"/>
       <w:r>
         <w:rPr>
           <w:sz w:val="32"/>
@@ -1017,7 +1017,7 @@
           <w:szCs w:val="32"/>
         </w:rPr>
       </w:pPr>
-      <w:bookmarkStart w:id="3" w:name="_Toc450501756"/>
+      <w:bookmarkStart w:name="_Toc450501756" w:id="3"/>
       <w:r>
         <w:rPr>
           <w:sz w:val="32"/>
@@ -1041,7 +1041,7 @@
         </w:rPr>
         <w:t xml:space="preserve">As a distance function we use the measure of </w:t>
       </w:r>
-      <w:bookmarkStart w:id="4" w:name="OLE_LINK2"/>
+      <w:bookmarkStart w:name="OLE_LINK2" w:id="4"/>
       <w:r>
         <w:rPr>
           <w:sz w:val="24"/>
@@ -1114,7 +1114,7 @@
           <w:szCs w:val="32"/>
         </w:rPr>
       </w:pPr>
-      <w:bookmarkStart w:id="5" w:name="_Toc1210090861"/>
+      <w:bookmarkStart w:name="_Toc1210090861" w:id="5"/>
       <w:r>
         <w:rPr>
           <w:sz w:val="32"/>
@@ -1297,7 +1297,7 @@
           <w:szCs w:val="32"/>
         </w:rPr>
       </w:pPr>
-      <w:bookmarkStart w:id="6" w:name="_Toc1188472638"/>
+      <w:bookmarkStart w:name="_Toc1188472638" w:id="6"/>
       <w:r>
         <w:rPr>
           <w:sz w:val="32"/>
@@ -1366,7 +1366,7 @@
           <w:szCs w:val="28"/>
         </w:rPr>
       </w:pPr>
-      <w:bookmarkStart w:id="7" w:name="_Toc1027764702"/>
+      <w:bookmarkStart w:name="_Toc1027764702" w:id="7"/>
       <w:r>
         <w:rPr>
           <w:sz w:val="28"/>
@@ -1461,7 +1461,7 @@
           <w:szCs w:val="28"/>
         </w:rPr>
       </w:pPr>
-      <w:bookmarkStart w:id="8" w:name="_Toc312189286"/>
+      <w:bookmarkStart w:name="_Toc312189286" w:id="8"/>
       <w:r>
         <w:rPr>
           <w:sz w:val="28"/>
@@ -1495,7 +1495,7 @@
           <w:szCs w:val="32"/>
         </w:rPr>
       </w:pPr>
-      <w:bookmarkStart w:id="9" w:name="_Toc1004502695"/>
+      <w:bookmarkStart w:name="_Toc1004502695" w:id="9"/>
       <w:r>
         <w:rPr>
           <w:sz w:val="32"/>
@@ -1648,7 +1648,7 @@
           <w:szCs w:val="32"/>
         </w:rPr>
       </w:pPr>
-      <w:bookmarkStart w:id="10" w:name="_Toc840256808"/>
+      <w:bookmarkStart w:name="_Toc840256808" w:id="10"/>
       <w:r>
         <w:rPr>
           <w:sz w:val="32"/>
@@ -1780,7 +1780,7 @@
       <w:pPr>
         <w:pStyle w:val="Heading1"/>
       </w:pPr>
-      <w:bookmarkStart w:id="11" w:name="_Toc775453718"/>
+      <w:bookmarkStart w:name="_Toc775453718" w:id="11"/>
       <w:r>
         <w:t>Methods</w:t>
       </w:r>
@@ -1790,7 +1790,7 @@
       <w:r>
         <w:t xml:space="preserve">To find a </w:t>
       </w:r>
-      <w:bookmarkStart w:id="12" w:name="OLE_LINK3"/>
+      <w:bookmarkStart w:name="OLE_LINK3" w:id="12"/>
       <w:r>
         <w:rPr>
           <w:i/>
@@ -1839,7 +1839,7 @@
       <w:pPr>
         <w:pStyle w:val="Heading2"/>
       </w:pPr>
-      <w:bookmarkStart w:id="13" w:name="_Toc1064104315"/>
+      <w:bookmarkStart w:name="_Toc1064104315" w:id="13"/>
       <w:r>
         <w:t>Modular product</w:t>
       </w:r>
@@ -1903,7 +1903,7 @@
       <w:pPr>
         <w:pStyle w:val="Heading2"/>
       </w:pPr>
-      <w:bookmarkStart w:id="14" w:name="_Toc1041114046"/>
+      <w:bookmarkStart w:name="_Toc1041114046" w:id="14"/>
       <w:r>
         <w:t>Maximal Clique</w:t>
       </w:r>
@@ -1913,7 +1913,7 @@
       <w:pPr>
         <w:pStyle w:val="Heading3"/>
       </w:pPr>
-      <w:bookmarkStart w:id="15" w:name="_Toc215966981"/>
+      <w:bookmarkStart w:name="_Toc215966981" w:id="15"/>
       <w:r>
         <w:t>Bron-Kerbosch</w:t>
       </w:r>
@@ -1922,7 +1922,7 @@
     <w:p>
       <w:pPr>
         <w:rPr>
-          <w:rFonts w:ascii="Calibri" w:eastAsia="Calibri" w:hAnsi="Calibri" w:cs="Calibri"/>
+          <w:rFonts w:ascii="Calibri" w:hAnsi="Calibri" w:eastAsia="Calibri" w:cs="Calibri"/>
         </w:rPr>
       </w:pPr>
       <w:r>
@@ -1950,12 +1950,12 @@
     <w:p>
       <w:pPr>
         <w:rPr>
-          <w:rFonts w:ascii="Calibri" w:eastAsia="Calibri" w:hAnsi="Calibri" w:cs="Calibri"/>
-        </w:rPr>
-      </w:pPr>
-      <w:r>
-        <w:rPr>
-          <w:rFonts w:ascii="Consolas" w:eastAsia="Consolas" w:hAnsi="Consolas" w:cs="Consolas"/>
+          <w:rFonts w:ascii="Calibri" w:hAnsi="Calibri" w:eastAsia="Calibri" w:cs="Calibri"/>
+        </w:rPr>
+      </w:pPr>
+      <w:r>
+        <w:rPr>
+          <w:rFonts w:ascii="Consolas" w:hAnsi="Consolas" w:eastAsia="Consolas" w:cs="Consolas"/>
           <w:b/>
           <w:bCs/>
           <w:sz w:val="21"/>
@@ -1965,7 +1965,7 @@
       </w:r>
       <w:r>
         <w:rPr>
-          <w:rFonts w:ascii="Consolas" w:eastAsia="Consolas" w:hAnsi="Consolas" w:cs="Consolas"/>
+          <w:rFonts w:ascii="Consolas" w:hAnsi="Consolas" w:eastAsia="Consolas" w:cs="Consolas"/>
           <w:sz w:val="21"/>
           <w:szCs w:val="21"/>
         </w:rPr>
@@ -1973,7 +1973,7 @@
       </w:r>
       <w:r>
         <w:rPr>
-          <w:rFonts w:ascii="Consolas" w:eastAsia="Consolas" w:hAnsi="Consolas" w:cs="Consolas"/>
+          <w:rFonts w:ascii="Consolas" w:hAnsi="Consolas" w:eastAsia="Consolas" w:cs="Consolas"/>
           <w:b/>
           <w:bCs/>
           <w:sz w:val="21"/>
@@ -1986,7 +1986,7 @@
       </w:r>
       <w:r>
         <w:rPr>
-          <w:rFonts w:ascii="Consolas" w:eastAsia="Consolas" w:hAnsi="Consolas" w:cs="Consolas"/>
+          <w:rFonts w:ascii="Consolas" w:hAnsi="Consolas" w:eastAsia="Consolas" w:cs="Consolas"/>
           <w:sz w:val="21"/>
           <w:szCs w:val="21"/>
         </w:rPr>
@@ -1994,7 +1994,7 @@
       </w:r>
       <w:r>
         <w:rPr>
-          <w:rFonts w:ascii="Consolas" w:eastAsia="Consolas" w:hAnsi="Consolas" w:cs="Consolas"/>
+          <w:rFonts w:ascii="Consolas" w:hAnsi="Consolas" w:eastAsia="Consolas" w:cs="Consolas"/>
           <w:b/>
           <w:bCs/>
           <w:sz w:val="21"/>
@@ -2004,7 +2004,7 @@
       </w:r>
       <w:r>
         <w:rPr>
-          <w:rFonts w:ascii="Consolas" w:eastAsia="Consolas" w:hAnsi="Consolas" w:cs="Consolas"/>
+          <w:rFonts w:ascii="Consolas" w:hAnsi="Consolas" w:eastAsia="Consolas" w:cs="Consolas"/>
           <w:sz w:val="21"/>
           <w:szCs w:val="21"/>
         </w:rPr>
@@ -2012,7 +2012,7 @@
       </w:r>
       <w:r>
         <w:rPr>
-          <w:rFonts w:ascii="Consolas" w:eastAsia="Consolas" w:hAnsi="Consolas" w:cs="Consolas"/>
+          <w:rFonts w:ascii="Consolas" w:hAnsi="Consolas" w:eastAsia="Consolas" w:cs="Consolas"/>
           <w:i/>
           <w:iCs/>
           <w:sz w:val="21"/>
@@ -2022,7 +2022,7 @@
       </w:r>
       <w:r>
         <w:rPr>
-          <w:rFonts w:ascii="Consolas" w:eastAsia="Consolas" w:hAnsi="Consolas" w:cs="Consolas"/>
+          <w:rFonts w:ascii="Consolas" w:hAnsi="Consolas" w:eastAsia="Consolas" w:cs="Consolas"/>
           <w:sz w:val="21"/>
           <w:szCs w:val="21"/>
         </w:rPr>
@@ -2030,7 +2030,7 @@
       </w:r>
       <w:r>
         <w:rPr>
-          <w:rFonts w:ascii="Consolas" w:eastAsia="Consolas" w:hAnsi="Consolas" w:cs="Consolas"/>
+          <w:rFonts w:ascii="Consolas" w:hAnsi="Consolas" w:eastAsia="Consolas" w:cs="Consolas"/>
           <w:i/>
           <w:iCs/>
           <w:sz w:val="21"/>
@@ -2040,7 +2040,7 @@
       </w:r>
       <w:r>
         <w:rPr>
-          <w:rFonts w:ascii="Consolas" w:eastAsia="Consolas" w:hAnsi="Consolas" w:cs="Consolas"/>
+          <w:rFonts w:ascii="Consolas" w:hAnsi="Consolas" w:eastAsia="Consolas" w:cs="Consolas"/>
           <w:sz w:val="21"/>
           <w:szCs w:val="21"/>
         </w:rPr>
@@ -2048,7 +2048,7 @@
       </w:r>
       <w:r>
         <w:rPr>
-          <w:rFonts w:ascii="Consolas" w:eastAsia="Consolas" w:hAnsi="Consolas" w:cs="Consolas"/>
+          <w:rFonts w:ascii="Consolas" w:hAnsi="Consolas" w:eastAsia="Consolas" w:cs="Consolas"/>
           <w:b/>
           <w:bCs/>
           <w:sz w:val="21"/>
@@ -2061,7 +2061,7 @@
       </w:r>
       <w:r>
         <w:rPr>
-          <w:rFonts w:ascii="Consolas" w:eastAsia="Consolas" w:hAnsi="Consolas" w:cs="Consolas"/>
+          <w:rFonts w:ascii="Consolas" w:hAnsi="Consolas" w:eastAsia="Consolas" w:cs="Consolas"/>
           <w:sz w:val="21"/>
           <w:szCs w:val="21"/>
         </w:rPr>
@@ -2069,7 +2069,7 @@
       </w:r>
       <w:r>
         <w:rPr>
-          <w:rFonts w:ascii="Consolas" w:eastAsia="Consolas" w:hAnsi="Consolas" w:cs="Consolas"/>
+          <w:rFonts w:ascii="Consolas" w:hAnsi="Consolas" w:eastAsia="Consolas" w:cs="Consolas"/>
           <w:i/>
           <w:iCs/>
           <w:sz w:val="21"/>
@@ -2079,7 +2079,7 @@
       </w:r>
       <w:r>
         <w:rPr>
-          <w:rFonts w:ascii="Consolas" w:eastAsia="Consolas" w:hAnsi="Consolas" w:cs="Consolas"/>
+          <w:rFonts w:ascii="Consolas" w:hAnsi="Consolas" w:eastAsia="Consolas" w:cs="Consolas"/>
           <w:sz w:val="21"/>
           <w:szCs w:val="21"/>
         </w:rPr>
@@ -2090,7 +2090,7 @@
       </w:r>
       <w:r>
         <w:rPr>
-          <w:rFonts w:ascii="Consolas" w:eastAsia="Consolas" w:hAnsi="Consolas" w:cs="Consolas"/>
+          <w:rFonts w:ascii="Consolas" w:hAnsi="Consolas" w:eastAsia="Consolas" w:cs="Consolas"/>
           <w:sz w:val="21"/>
           <w:szCs w:val="21"/>
         </w:rPr>
@@ -2098,7 +2098,7 @@
       </w:r>
       <w:r>
         <w:rPr>
-          <w:rFonts w:ascii="Consolas" w:eastAsia="Consolas" w:hAnsi="Consolas" w:cs="Consolas"/>
+          <w:rFonts w:ascii="Consolas" w:hAnsi="Consolas" w:eastAsia="Consolas" w:cs="Consolas"/>
           <w:i/>
           <w:iCs/>
           <w:sz w:val="21"/>
@@ -2108,7 +2108,7 @@
       </w:r>
       <w:r>
         <w:rPr>
-          <w:rFonts w:ascii="Consolas" w:eastAsia="Consolas" w:hAnsi="Consolas" w:cs="Consolas"/>
+          <w:rFonts w:ascii="Consolas" w:hAnsi="Consolas" w:eastAsia="Consolas" w:cs="Consolas"/>
           <w:sz w:val="21"/>
           <w:szCs w:val="21"/>
         </w:rPr>
@@ -2116,7 +2116,7 @@
       </w:r>
       <w:r>
         <w:rPr>
-          <w:rFonts w:ascii="Consolas" w:eastAsia="Consolas" w:hAnsi="Consolas" w:cs="Consolas"/>
+          <w:rFonts w:ascii="Consolas" w:hAnsi="Consolas" w:eastAsia="Consolas" w:cs="Consolas"/>
           <w:i/>
           <w:iCs/>
           <w:sz w:val="21"/>
@@ -2126,7 +2126,7 @@
       </w:r>
       <w:r>
         <w:rPr>
-          <w:rFonts w:ascii="Consolas" w:eastAsia="Consolas" w:hAnsi="Consolas" w:cs="Consolas"/>
+          <w:rFonts w:ascii="Consolas" w:hAnsi="Consolas" w:eastAsia="Consolas" w:cs="Consolas"/>
           <w:sz w:val="21"/>
           <w:szCs w:val="21"/>
         </w:rPr>
@@ -2134,7 +2134,7 @@
       </w:r>
       <w:r>
         <w:rPr>
-          <w:rFonts w:ascii="Consolas" w:eastAsia="Consolas" w:hAnsi="Consolas" w:cs="Consolas"/>
+          <w:rFonts w:ascii="Consolas" w:hAnsi="Consolas" w:eastAsia="Consolas" w:cs="Consolas"/>
           <w:i/>
           <w:iCs/>
           <w:sz w:val="21"/>
@@ -2147,7 +2147,7 @@
       </w:r>
       <w:r>
         <w:rPr>
-          <w:rFonts w:ascii="Consolas" w:eastAsia="Consolas" w:hAnsi="Consolas" w:cs="Consolas"/>
+          <w:rFonts w:ascii="Consolas" w:hAnsi="Consolas" w:eastAsia="Consolas" w:cs="Consolas"/>
           <w:sz w:val="21"/>
           <w:szCs w:val="21"/>
         </w:rPr>
@@ -2155,7 +2155,7 @@
       </w:r>
       <w:r>
         <w:rPr>
-          <w:rFonts w:ascii="Consolas" w:eastAsia="Consolas" w:hAnsi="Consolas" w:cs="Consolas"/>
+          <w:rFonts w:ascii="Consolas" w:hAnsi="Consolas" w:eastAsia="Consolas" w:cs="Consolas"/>
           <w:b/>
           <w:bCs/>
           <w:sz w:val="21"/>
@@ -2165,7 +2165,7 @@
       </w:r>
       <w:r>
         <w:rPr>
-          <w:rFonts w:ascii="Consolas" w:eastAsia="Consolas" w:hAnsi="Consolas" w:cs="Consolas"/>
+          <w:rFonts w:ascii="Consolas" w:hAnsi="Consolas" w:eastAsia="Consolas" w:cs="Consolas"/>
           <w:sz w:val="21"/>
           <w:szCs w:val="21"/>
         </w:rPr>
@@ -2173,7 +2173,7 @@
       </w:r>
       <w:r>
         <w:rPr>
-          <w:rFonts w:ascii="Consolas" w:eastAsia="Consolas" w:hAnsi="Consolas" w:cs="Consolas"/>
+          <w:rFonts w:ascii="Consolas" w:hAnsi="Consolas" w:eastAsia="Consolas" w:cs="Consolas"/>
           <w:i/>
           <w:iCs/>
           <w:sz w:val="21"/>
@@ -2183,7 +2183,7 @@
       </w:r>
       <w:r>
         <w:rPr>
-          <w:rFonts w:ascii="Consolas" w:eastAsia="Consolas" w:hAnsi="Consolas" w:cs="Consolas"/>
+          <w:rFonts w:ascii="Consolas" w:hAnsi="Consolas" w:eastAsia="Consolas" w:cs="Consolas"/>
           <w:sz w:val="21"/>
           <w:szCs w:val="21"/>
         </w:rPr>
@@ -2191,7 +2191,7 @@
       </w:r>
       <w:r>
         <w:rPr>
-          <w:rFonts w:ascii="Consolas" w:eastAsia="Consolas" w:hAnsi="Consolas" w:cs="Consolas"/>
+          <w:rFonts w:ascii="Consolas" w:hAnsi="Consolas" w:eastAsia="Consolas" w:cs="Consolas"/>
           <w:b/>
           <w:bCs/>
           <w:sz w:val="21"/>
@@ -2201,7 +2201,7 @@
       </w:r>
       <w:r>
         <w:rPr>
-          <w:rFonts w:ascii="Consolas" w:eastAsia="Consolas" w:hAnsi="Consolas" w:cs="Consolas"/>
+          <w:rFonts w:ascii="Consolas" w:hAnsi="Consolas" w:eastAsia="Consolas" w:cs="Consolas"/>
           <w:sz w:val="21"/>
           <w:szCs w:val="21"/>
         </w:rPr>
@@ -2209,7 +2209,7 @@
       </w:r>
       <w:r>
         <w:rPr>
-          <w:rFonts w:ascii="Consolas" w:eastAsia="Consolas" w:hAnsi="Consolas" w:cs="Consolas"/>
+          <w:rFonts w:ascii="Consolas" w:hAnsi="Consolas" w:eastAsia="Consolas" w:cs="Consolas"/>
           <w:i/>
           <w:iCs/>
           <w:sz w:val="21"/>
@@ -2219,7 +2219,7 @@
       </w:r>
       <w:r>
         <w:rPr>
-          <w:rFonts w:ascii="Consolas" w:eastAsia="Consolas" w:hAnsi="Consolas" w:cs="Consolas"/>
+          <w:rFonts w:ascii="Consolas" w:hAnsi="Consolas" w:eastAsia="Consolas" w:cs="Consolas"/>
           <w:sz w:val="21"/>
           <w:szCs w:val="21"/>
         </w:rPr>
@@ -2227,7 +2227,7 @@
       </w:r>
       <w:r>
         <w:rPr>
-          <w:rFonts w:ascii="Consolas" w:eastAsia="Consolas" w:hAnsi="Consolas" w:cs="Consolas"/>
+          <w:rFonts w:ascii="Consolas" w:hAnsi="Consolas" w:eastAsia="Consolas" w:cs="Consolas"/>
           <w:i/>
           <w:iCs/>
           <w:sz w:val="21"/>
@@ -2237,7 +2237,7 @@
       </w:r>
       <w:r>
         <w:rPr>
-          <w:rFonts w:ascii="Consolas" w:eastAsia="Consolas" w:hAnsi="Consolas" w:cs="Consolas"/>
+          <w:rFonts w:ascii="Consolas" w:hAnsi="Consolas" w:eastAsia="Consolas" w:cs="Consolas"/>
           <w:sz w:val="21"/>
           <w:szCs w:val="21"/>
         </w:rPr>
@@ -2245,7 +2245,7 @@
       </w:r>
       <w:r>
         <w:rPr>
-          <w:rFonts w:ascii="Consolas" w:eastAsia="Consolas" w:hAnsi="Consolas" w:cs="Consolas"/>
+          <w:rFonts w:ascii="Consolas" w:hAnsi="Consolas" w:eastAsia="Consolas" w:cs="Consolas"/>
           <w:b/>
           <w:bCs/>
           <w:sz w:val="21"/>
@@ -2258,7 +2258,7 @@
       </w:r>
       <w:r>
         <w:rPr>
-          <w:rFonts w:ascii="Consolas" w:eastAsia="Consolas" w:hAnsi="Consolas" w:cs="Consolas"/>
+          <w:rFonts w:ascii="Consolas" w:hAnsi="Consolas" w:eastAsia="Consolas" w:cs="Consolas"/>
           <w:sz w:val="21"/>
           <w:szCs w:val="21"/>
         </w:rPr>
@@ -2266,7 +2266,7 @@
       </w:r>
       <w:r>
         <w:rPr>
-          <w:rFonts w:ascii="Consolas" w:eastAsia="Consolas" w:hAnsi="Consolas" w:cs="Consolas"/>
+          <w:rFonts w:ascii="Consolas" w:hAnsi="Consolas" w:eastAsia="Consolas" w:cs="Consolas"/>
           <w:i/>
           <w:iCs/>
           <w:sz w:val="21"/>
@@ -2276,7 +2276,7 @@
       </w:r>
       <w:r>
         <w:rPr>
-          <w:rFonts w:ascii="Consolas" w:eastAsia="Consolas" w:hAnsi="Consolas" w:cs="Consolas"/>
+          <w:rFonts w:ascii="Consolas" w:hAnsi="Consolas" w:eastAsia="Consolas" w:cs="Consolas"/>
           <w:sz w:val="21"/>
           <w:szCs w:val="21"/>
         </w:rPr>
@@ -2284,7 +2284,7 @@
       </w:r>
       <w:r>
         <w:rPr>
-          <w:rFonts w:ascii="Consolas" w:eastAsia="Consolas" w:hAnsi="Consolas" w:cs="Consolas"/>
+          <w:rFonts w:ascii="Consolas" w:hAnsi="Consolas" w:eastAsia="Consolas" w:cs="Consolas"/>
           <w:i/>
           <w:iCs/>
           <w:sz w:val="21"/>
@@ -2294,7 +2294,7 @@
       </w:r>
       <w:r>
         <w:rPr>
-          <w:rFonts w:ascii="Consolas" w:eastAsia="Consolas" w:hAnsi="Consolas" w:cs="Consolas"/>
+          <w:rFonts w:ascii="Consolas" w:hAnsi="Consolas" w:eastAsia="Consolas" w:cs="Consolas"/>
           <w:sz w:val="21"/>
           <w:szCs w:val="21"/>
         </w:rPr>
@@ -2302,7 +2302,7 @@
       </w:r>
       <w:r>
         <w:rPr>
-          <w:rFonts w:ascii="Consolas" w:eastAsia="Consolas" w:hAnsi="Consolas" w:cs="Consolas"/>
+          <w:rFonts w:ascii="Consolas" w:hAnsi="Consolas" w:eastAsia="Consolas" w:cs="Consolas"/>
           <w:i/>
           <w:iCs/>
           <w:sz w:val="21"/>
@@ -2312,7 +2312,7 @@
       </w:r>
       <w:r>
         <w:rPr>
-          <w:rFonts w:ascii="Consolas" w:eastAsia="Consolas" w:hAnsi="Consolas" w:cs="Consolas"/>
+          <w:rFonts w:ascii="Consolas" w:hAnsi="Consolas" w:eastAsia="Consolas" w:cs="Consolas"/>
           <w:sz w:val="21"/>
           <w:szCs w:val="21"/>
         </w:rPr>
@@ -2320,7 +2320,7 @@
       </w:r>
       <w:r>
         <w:rPr>
-          <w:rFonts w:ascii="Consolas" w:eastAsia="Consolas" w:hAnsi="Consolas" w:cs="Consolas"/>
+          <w:rFonts w:ascii="Consolas" w:hAnsi="Consolas" w:eastAsia="Consolas" w:cs="Consolas"/>
           <w:i/>
           <w:iCs/>
           <w:sz w:val="21"/>
@@ -2330,7 +2330,7 @@
       </w:r>
       <w:r>
         <w:rPr>
-          <w:rFonts w:ascii="Consolas" w:eastAsia="Consolas" w:hAnsi="Consolas" w:cs="Consolas"/>
+          <w:rFonts w:ascii="Consolas" w:hAnsi="Consolas" w:eastAsia="Consolas" w:cs="Consolas"/>
           <w:sz w:val="21"/>
           <w:szCs w:val="21"/>
         </w:rPr>
@@ -2338,7 +2338,7 @@
       </w:r>
       <w:r>
         <w:rPr>
-          <w:rFonts w:ascii="Consolas" w:eastAsia="Consolas" w:hAnsi="Consolas" w:cs="Consolas"/>
+          <w:rFonts w:ascii="Consolas" w:hAnsi="Consolas" w:eastAsia="Consolas" w:cs="Consolas"/>
           <w:i/>
           <w:iCs/>
           <w:sz w:val="21"/>
@@ -2348,7 +2348,7 @@
       </w:r>
       <w:r>
         <w:rPr>
-          <w:rFonts w:ascii="Consolas" w:eastAsia="Consolas" w:hAnsi="Consolas" w:cs="Consolas"/>
+          <w:rFonts w:ascii="Consolas" w:hAnsi="Consolas" w:eastAsia="Consolas" w:cs="Consolas"/>
           <w:sz w:val="21"/>
           <w:szCs w:val="21"/>
         </w:rPr>
@@ -2359,7 +2359,7 @@
       </w:r>
       <w:r>
         <w:rPr>
-          <w:rFonts w:ascii="Consolas" w:eastAsia="Consolas" w:hAnsi="Consolas" w:cs="Consolas"/>
+          <w:rFonts w:ascii="Consolas" w:hAnsi="Consolas" w:eastAsia="Consolas" w:cs="Consolas"/>
           <w:sz w:val="21"/>
           <w:szCs w:val="21"/>
         </w:rPr>
@@ -2367,7 +2367,7 @@
       </w:r>
       <w:r>
         <w:rPr>
-          <w:rFonts w:ascii="Consolas" w:eastAsia="Consolas" w:hAnsi="Consolas" w:cs="Consolas"/>
+          <w:rFonts w:ascii="Consolas" w:hAnsi="Consolas" w:eastAsia="Consolas" w:cs="Consolas"/>
           <w:i/>
           <w:iCs/>
           <w:sz w:val="21"/>
@@ -2377,7 +2377,7 @@
       </w:r>
       <w:r>
         <w:rPr>
-          <w:rFonts w:ascii="Consolas" w:eastAsia="Consolas" w:hAnsi="Consolas" w:cs="Consolas"/>
+          <w:rFonts w:ascii="Consolas" w:hAnsi="Consolas" w:eastAsia="Consolas" w:cs="Consolas"/>
           <w:sz w:val="21"/>
           <w:szCs w:val="21"/>
         </w:rPr>
@@ -2385,7 +2385,7 @@
       </w:r>
       <w:r>
         <w:rPr>
-          <w:rFonts w:ascii="Consolas" w:eastAsia="Consolas" w:hAnsi="Consolas" w:cs="Consolas"/>
+          <w:rFonts w:ascii="Consolas" w:hAnsi="Consolas" w:eastAsia="Consolas" w:cs="Consolas"/>
           <w:i/>
           <w:iCs/>
           <w:sz w:val="21"/>
@@ -2395,7 +2395,7 @@
       </w:r>
       <w:r>
         <w:rPr>
-          <w:rFonts w:ascii="Consolas" w:eastAsia="Consolas" w:hAnsi="Consolas" w:cs="Consolas"/>
+          <w:rFonts w:ascii="Consolas" w:hAnsi="Consolas" w:eastAsia="Consolas" w:cs="Consolas"/>
           <w:sz w:val="21"/>
           <w:szCs w:val="21"/>
         </w:rPr>
@@ -2403,7 +2403,7 @@
       </w:r>
       <w:r>
         <w:rPr>
-          <w:rFonts w:ascii="Consolas" w:eastAsia="Consolas" w:hAnsi="Consolas" w:cs="Consolas"/>
+          <w:rFonts w:ascii="Consolas" w:hAnsi="Consolas" w:eastAsia="Consolas" w:cs="Consolas"/>
           <w:i/>
           <w:iCs/>
           <w:sz w:val="21"/>
@@ -2413,7 +2413,7 @@
       </w:r>
       <w:r>
         <w:rPr>
-          <w:rFonts w:ascii="Consolas" w:eastAsia="Consolas" w:hAnsi="Consolas" w:cs="Consolas"/>
+          <w:rFonts w:ascii="Consolas" w:hAnsi="Consolas" w:eastAsia="Consolas" w:cs="Consolas"/>
           <w:sz w:val="21"/>
           <w:szCs w:val="21"/>
         </w:rPr>
@@ -2424,7 +2424,7 @@
       </w:r>
       <w:r>
         <w:rPr>
-          <w:rFonts w:ascii="Consolas" w:eastAsia="Consolas" w:hAnsi="Consolas" w:cs="Consolas"/>
+          <w:rFonts w:ascii="Consolas" w:hAnsi="Consolas" w:eastAsia="Consolas" w:cs="Consolas"/>
           <w:sz w:val="21"/>
           <w:szCs w:val="21"/>
         </w:rPr>
@@ -2432,7 +2432,7 @@
       </w:r>
       <w:r>
         <w:rPr>
-          <w:rFonts w:ascii="Consolas" w:eastAsia="Consolas" w:hAnsi="Consolas" w:cs="Consolas"/>
+          <w:rFonts w:ascii="Consolas" w:hAnsi="Consolas" w:eastAsia="Consolas" w:cs="Consolas"/>
           <w:i/>
           <w:iCs/>
           <w:sz w:val="21"/>
@@ -2442,7 +2442,7 @@
       </w:r>
       <w:r>
         <w:rPr>
-          <w:rFonts w:ascii="Consolas" w:eastAsia="Consolas" w:hAnsi="Consolas" w:cs="Consolas"/>
+          <w:rFonts w:ascii="Consolas" w:hAnsi="Consolas" w:eastAsia="Consolas" w:cs="Consolas"/>
           <w:sz w:val="21"/>
           <w:szCs w:val="21"/>
         </w:rPr>
@@ -2450,7 +2450,7 @@
       </w:r>
       <w:r>
         <w:rPr>
-          <w:rFonts w:ascii="Consolas" w:eastAsia="Consolas" w:hAnsi="Consolas" w:cs="Consolas"/>
+          <w:rFonts w:ascii="Consolas" w:hAnsi="Consolas" w:eastAsia="Consolas" w:cs="Consolas"/>
           <w:i/>
           <w:iCs/>
           <w:sz w:val="21"/>
@@ -2460,7 +2460,7 @@
       </w:r>
       <w:r>
         <w:rPr>
-          <w:rFonts w:ascii="Consolas" w:eastAsia="Consolas" w:hAnsi="Consolas" w:cs="Consolas"/>
+          <w:rFonts w:ascii="Consolas" w:hAnsi="Consolas" w:eastAsia="Consolas" w:cs="Consolas"/>
           <w:sz w:val="21"/>
           <w:szCs w:val="21"/>
         </w:rPr>
@@ -2468,7 +2468,7 @@
       </w:r>
       <w:r>
         <w:rPr>
-          <w:rFonts w:ascii="Consolas" w:eastAsia="Consolas" w:hAnsi="Consolas" w:cs="Consolas"/>
+          <w:rFonts w:ascii="Consolas" w:hAnsi="Consolas" w:eastAsia="Consolas" w:cs="Consolas"/>
           <w:i/>
           <w:iCs/>
           <w:sz w:val="21"/>
@@ -2478,7 +2478,7 @@
       </w:r>
       <w:r>
         <w:rPr>
-          <w:rFonts w:ascii="Consolas" w:eastAsia="Consolas" w:hAnsi="Consolas" w:cs="Consolas"/>
+          <w:rFonts w:ascii="Consolas" w:hAnsi="Consolas" w:eastAsia="Consolas" w:cs="Consolas"/>
           <w:sz w:val="21"/>
           <w:szCs w:val="21"/>
         </w:rPr>
@@ -2522,14 +2522,14 @@
     <w:p>
       <w:pPr>
         <w:rPr>
-          <w:rFonts w:ascii="Consolas" w:eastAsia="Consolas" w:hAnsi="Consolas" w:cs="Consolas"/>
-          <w:sz w:val="21"/>
-          <w:szCs w:val="21"/>
-        </w:rPr>
-      </w:pPr>
-      <w:r>
-        <w:rPr>
-          <w:rFonts w:ascii="Consolas" w:eastAsia="Consolas" w:hAnsi="Consolas" w:cs="Consolas"/>
+          <w:rFonts w:ascii="Consolas" w:hAnsi="Consolas" w:eastAsia="Consolas" w:cs="Consolas"/>
+          <w:sz w:val="21"/>
+          <w:szCs w:val="21"/>
+        </w:rPr>
+      </w:pPr>
+      <w:r>
+        <w:rPr>
+          <w:rFonts w:ascii="Consolas" w:hAnsi="Consolas" w:eastAsia="Consolas" w:cs="Consolas"/>
           <w:b/>
           <w:bCs/>
           <w:color w:val="0C0D0E"/>
@@ -2540,7 +2540,7 @@
       </w:r>
       <w:r>
         <w:rPr>
-          <w:rFonts w:ascii="Consolas" w:eastAsia="Consolas" w:hAnsi="Consolas" w:cs="Consolas"/>
+          <w:rFonts w:ascii="Consolas" w:hAnsi="Consolas" w:eastAsia="Consolas" w:cs="Consolas"/>
           <w:color w:val="0C0D0E"/>
           <w:sz w:val="21"/>
           <w:szCs w:val="21"/>
@@ -2549,7 +2549,7 @@
       </w:r>
       <w:r>
         <w:rPr>
-          <w:rFonts w:ascii="Consolas" w:eastAsia="Consolas" w:hAnsi="Consolas" w:cs="Consolas"/>
+          <w:rFonts w:ascii="Consolas" w:hAnsi="Consolas" w:eastAsia="Consolas" w:cs="Consolas"/>
           <w:b/>
           <w:bCs/>
           <w:color w:val="0C0D0E"/>
@@ -2563,7 +2563,7 @@
       </w:r>
       <w:r>
         <w:rPr>
-          <w:rFonts w:ascii="Consolas" w:eastAsia="Consolas" w:hAnsi="Consolas" w:cs="Consolas"/>
+          <w:rFonts w:ascii="Consolas" w:hAnsi="Consolas" w:eastAsia="Consolas" w:cs="Consolas"/>
           <w:color w:val="0C0D0E"/>
           <w:sz w:val="21"/>
           <w:szCs w:val="21"/>
@@ -2575,7 +2575,7 @@
       </w:r>
       <w:r>
         <w:rPr>
-          <w:rFonts w:ascii="Consolas" w:eastAsia="Consolas" w:hAnsi="Consolas" w:cs="Consolas"/>
+          <w:rFonts w:ascii="Consolas" w:hAnsi="Consolas" w:eastAsia="Consolas" w:cs="Consolas"/>
           <w:color w:val="0C0D0E"/>
           <w:sz w:val="21"/>
           <w:szCs w:val="21"/>
@@ -2587,7 +2587,7 @@
       </w:r>
       <w:r>
         <w:rPr>
-          <w:rFonts w:ascii="Consolas" w:eastAsia="Consolas" w:hAnsi="Consolas" w:cs="Consolas"/>
+          <w:rFonts w:ascii="Consolas" w:hAnsi="Consolas" w:eastAsia="Consolas" w:cs="Consolas"/>
           <w:color w:val="0C0D0E"/>
           <w:sz w:val="21"/>
           <w:szCs w:val="21"/>
@@ -2596,7 +2596,7 @@
       </w:r>
       <w:r>
         <w:rPr>
-          <w:rFonts w:ascii="Consolas" w:eastAsia="Consolas" w:hAnsi="Consolas" w:cs="Consolas"/>
+          <w:rFonts w:ascii="Consolas" w:hAnsi="Consolas" w:eastAsia="Consolas" w:cs="Consolas"/>
           <w:b/>
           <w:bCs/>
           <w:color w:val="0C0D0E"/>
@@ -2607,7 +2607,7 @@
       </w:r>
       <w:r>
         <w:rPr>
-          <w:rFonts w:ascii="Consolas" w:eastAsia="Consolas" w:hAnsi="Consolas" w:cs="Consolas"/>
+          <w:rFonts w:ascii="Consolas" w:hAnsi="Consolas" w:eastAsia="Consolas" w:cs="Consolas"/>
           <w:color w:val="0C0D0E"/>
           <w:sz w:val="21"/>
           <w:szCs w:val="21"/>
@@ -2616,7 +2616,7 @@
       </w:r>
       <w:r>
         <w:rPr>
-          <w:rFonts w:ascii="Consolas" w:eastAsia="Consolas" w:hAnsi="Consolas" w:cs="Consolas"/>
+          <w:rFonts w:ascii="Consolas" w:hAnsi="Consolas" w:eastAsia="Consolas" w:cs="Consolas"/>
           <w:b/>
           <w:bCs/>
           <w:color w:val="0C0D0E"/>
@@ -2630,7 +2630,7 @@
       </w:r>
       <w:r>
         <w:rPr>
-          <w:rFonts w:ascii="Consolas" w:eastAsia="Consolas" w:hAnsi="Consolas" w:cs="Consolas"/>
+          <w:rFonts w:ascii="Consolas" w:hAnsi="Consolas" w:eastAsia="Consolas" w:cs="Consolas"/>
           <w:color w:val="0C0D0E"/>
           <w:sz w:val="21"/>
           <w:szCs w:val="21"/>
@@ -2642,7 +2642,7 @@
       </w:r>
       <w:r>
         <w:rPr>
-          <w:rFonts w:ascii="Consolas" w:eastAsia="Consolas" w:hAnsi="Consolas" w:cs="Consolas"/>
+          <w:rFonts w:ascii="Consolas" w:hAnsi="Consolas" w:eastAsia="Consolas" w:cs="Consolas"/>
           <w:color w:val="0C0D0E"/>
           <w:sz w:val="21"/>
           <w:szCs w:val="21"/>
@@ -2651,7 +2651,7 @@
       </w:r>
       <w:r>
         <w:rPr>
-          <w:rFonts w:ascii="Consolas" w:eastAsia="Consolas" w:hAnsi="Consolas" w:cs="Consolas"/>
+          <w:rFonts w:ascii="Consolas" w:hAnsi="Consolas" w:eastAsia="Consolas" w:cs="Consolas"/>
           <w:b/>
           <w:bCs/>
           <w:color w:val="0C0D0E"/>
@@ -2662,7 +2662,7 @@
       </w:r>
       <w:r>
         <w:rPr>
-          <w:rFonts w:ascii="Consolas" w:eastAsia="Consolas" w:hAnsi="Consolas" w:cs="Consolas"/>
+          <w:rFonts w:ascii="Consolas" w:hAnsi="Consolas" w:eastAsia="Consolas" w:cs="Consolas"/>
           <w:color w:val="0C0D0E"/>
           <w:sz w:val="21"/>
           <w:szCs w:val="21"/>
@@ -2671,7 +2671,7 @@
       </w:r>
       <w:r>
         <w:rPr>
-          <w:rFonts w:ascii="Consolas" w:eastAsia="Consolas" w:hAnsi="Consolas" w:cs="Consolas"/>
+          <w:rFonts w:ascii="Consolas" w:hAnsi="Consolas" w:eastAsia="Consolas" w:cs="Consolas"/>
           <w:b/>
           <w:bCs/>
           <w:color w:val="0C0D0E"/>
@@ -2685,7 +2685,7 @@
       </w:r>
       <w:r>
         <w:rPr>
-          <w:rFonts w:ascii="Consolas" w:eastAsia="Consolas" w:hAnsi="Consolas" w:cs="Consolas"/>
+          <w:rFonts w:ascii="Consolas" w:hAnsi="Consolas" w:eastAsia="Consolas" w:cs="Consolas"/>
           <w:color w:val="0C0D0E"/>
           <w:sz w:val="21"/>
           <w:szCs w:val="21"/>
@@ -2697,7 +2697,7 @@
       </w:r>
       <w:r>
         <w:rPr>
-          <w:rFonts w:ascii="Consolas" w:eastAsia="Consolas" w:hAnsi="Consolas" w:cs="Consolas"/>
+          <w:rFonts w:ascii="Consolas" w:hAnsi="Consolas" w:eastAsia="Consolas" w:cs="Consolas"/>
           <w:color w:val="0C0D0E"/>
           <w:sz w:val="21"/>
           <w:szCs w:val="21"/>
@@ -2706,7 +2706,7 @@
       </w:r>
       <w:r>
         <w:rPr>
-          <w:rFonts w:ascii="Consolas" w:eastAsia="Consolas" w:hAnsi="Consolas" w:cs="Consolas"/>
+          <w:rFonts w:ascii="Consolas" w:hAnsi="Consolas" w:eastAsia="Consolas" w:cs="Consolas"/>
           <w:b/>
           <w:bCs/>
           <w:color w:val="0C0D0E"/>
@@ -2720,7 +2720,7 @@
       </w:r>
       <w:r>
         <w:rPr>
-          <w:rFonts w:ascii="Consolas" w:eastAsia="Consolas" w:hAnsi="Consolas" w:cs="Consolas"/>
+          <w:rFonts w:ascii="Consolas" w:hAnsi="Consolas" w:eastAsia="Consolas" w:cs="Consolas"/>
           <w:color w:val="0C0D0E"/>
           <w:sz w:val="21"/>
           <w:szCs w:val="21"/>
@@ -2732,7 +2732,7 @@
       </w:r>
       <w:r>
         <w:rPr>
-          <w:rFonts w:ascii="Consolas" w:eastAsia="Consolas" w:hAnsi="Consolas" w:cs="Consolas"/>
+          <w:rFonts w:ascii="Consolas" w:hAnsi="Consolas" w:eastAsia="Consolas" w:cs="Consolas"/>
           <w:color w:val="0C0D0E"/>
           <w:sz w:val="21"/>
           <w:szCs w:val="21"/>
@@ -2741,7 +2741,7 @@
       </w:r>
       <w:r>
         <w:rPr>
-          <w:rFonts w:ascii="Consolas" w:eastAsia="Consolas" w:hAnsi="Consolas" w:cs="Consolas"/>
+          <w:rFonts w:ascii="Consolas" w:hAnsi="Consolas" w:eastAsia="Consolas" w:cs="Consolas"/>
           <w:b/>
           <w:bCs/>
           <w:color w:val="0C0D0E"/>
@@ -2752,7 +2752,7 @@
       </w:r>
       <w:r>
         <w:rPr>
-          <w:rFonts w:ascii="Consolas" w:eastAsia="Consolas" w:hAnsi="Consolas" w:cs="Consolas"/>
+          <w:rFonts w:ascii="Consolas" w:hAnsi="Consolas" w:eastAsia="Consolas" w:cs="Consolas"/>
           <w:color w:val="0C0D0E"/>
           <w:sz w:val="21"/>
           <w:szCs w:val="21"/>
@@ -2761,7 +2761,7 @@
       </w:r>
       <w:r>
         <w:rPr>
-          <w:rFonts w:ascii="Consolas" w:eastAsia="Consolas" w:hAnsi="Consolas" w:cs="Consolas"/>
+          <w:rFonts w:ascii="Consolas" w:hAnsi="Consolas" w:eastAsia="Consolas" w:cs="Consolas"/>
           <w:b/>
           <w:bCs/>
           <w:color w:val="0C0D0E"/>
@@ -2775,7 +2775,7 @@
       </w:r>
       <w:r>
         <w:rPr>
-          <w:rFonts w:ascii="Consolas" w:eastAsia="Consolas" w:hAnsi="Consolas" w:cs="Consolas"/>
+          <w:rFonts w:ascii="Consolas" w:hAnsi="Consolas" w:eastAsia="Consolas" w:cs="Consolas"/>
           <w:color w:val="0C0D0E"/>
           <w:sz w:val="21"/>
           <w:szCs w:val="21"/>
@@ -2787,7 +2787,7 @@
       </w:r>
       <w:r>
         <w:rPr>
-          <w:rFonts w:ascii="Consolas" w:eastAsia="Consolas" w:hAnsi="Consolas" w:cs="Consolas"/>
+          <w:rFonts w:ascii="Consolas" w:hAnsi="Consolas" w:eastAsia="Consolas" w:cs="Consolas"/>
           <w:color w:val="0C0D0E"/>
           <w:sz w:val="21"/>
           <w:szCs w:val="21"/>
@@ -2799,7 +2799,7 @@
       </w:r>
       <w:r>
         <w:rPr>
-          <w:rFonts w:ascii="Consolas" w:eastAsia="Consolas" w:hAnsi="Consolas" w:cs="Consolas"/>
+          <w:rFonts w:ascii="Consolas" w:hAnsi="Consolas" w:eastAsia="Consolas" w:cs="Consolas"/>
           <w:color w:val="0C0D0E"/>
           <w:sz w:val="21"/>
           <w:szCs w:val="21"/>
@@ -2810,7 +2810,7 @@
     <w:p>
       <w:pPr>
         <w:rPr>
-          <w:rFonts w:ascii="Consolas" w:eastAsia="Consolas" w:hAnsi="Consolas" w:cs="Consolas"/>
+          <w:rFonts w:ascii="Consolas" w:hAnsi="Consolas" w:eastAsia="Consolas" w:cs="Consolas"/>
           <w:color w:val="0C0D0E"/>
           <w:sz w:val="21"/>
           <w:szCs w:val="21"/>
@@ -2837,34 +2837,324 @@
       <w:pPr>
         <w:pStyle w:val="Heading3"/>
       </w:pPr>
-      <w:bookmarkStart w:id="16" w:name="_Toc1261554376"/>
+      <w:bookmarkStart w:name="_Toc1261554376" w:id="16"/>
       <w:r>
         <w:t>Approximation</w:t>
       </w:r>
       <w:bookmarkEnd w:id="16"/>
     </w:p>
     <w:p>
-      <w:r>
-        <w:t xml:space="preserve">An important part of the task is to find an approximation algorithm to the algorithm that has got an exponential time complexity in our solution. In this case, it means that an approximation algorithm must be defined to find </w:t>
-      </w:r>
-      <w:r>
+      <w:pPr>
+        <w:pStyle w:val="Normal"/>
+        <w:rPr>
+          <w:rFonts w:ascii="Calibri" w:hAnsi="Calibri" w:eastAsia="Calibri" w:cs="Calibri"/>
+          <w:noProof w:val="0"/>
+          <w:sz w:val="22"/>
+          <w:szCs w:val="22"/>
+          <w:lang w:val="en-CA"/>
+        </w:rPr>
+      </w:pPr>
+      <w:r>
+        <w:rPr/>
+        <w:t xml:space="preserve">An important part of the task is to find an approximation algorithm to the algorithm that </w:t>
+      </w:r>
+      <w:r>
+        <w:rPr/>
+        <w:t>has got</w:t>
+      </w:r>
+      <w:r>
+        <w:rPr/>
+        <w:t xml:space="preserve"> an exponential time complexity in our solution. In this case, it means that an approximation algorithm must be defined to find </w:t>
+      </w:r>
+      <w:r>
+        <w:rPr/>
         <w:t>maximum</w:t>
       </w:r>
       <w:r>
+        <w:rPr/>
         <w:t xml:space="preserve"> clique of a graph.</w:t>
       </w:r>
-    </w:p>
-    <w:p/>
-    <w:p>
-      <w:r>
-        <w:t>#TODO Find an approximation algorithm and describe it</w:t>
+      <w:r>
+        <w:rPr/>
+        <w:t xml:space="preserve"> The proposed algorithm was described in the paper called “</w:t>
+      </w:r>
+      <w:r>
+        <w:rPr>
+          <w:rFonts w:ascii="Calibri" w:hAnsi="Calibri" w:eastAsia="Calibri" w:cs="Calibri"/>
+          <w:noProof w:val="0"/>
+          <w:sz w:val="22"/>
+          <w:szCs w:val="22"/>
+          <w:lang w:val="en-CA"/>
+        </w:rPr>
+        <w:t>Approximation Algorithms for Combinatorial Problems”</w:t>
+      </w:r>
+      <w:r>
+        <w:rPr>
+          <w:rStyle w:val="FootnoteReference"/>
+          <w:rFonts w:ascii="Calibri" w:hAnsi="Calibri" w:eastAsia="Calibri" w:cs="Calibri"/>
+          <w:noProof w:val="0"/>
+          <w:sz w:val="22"/>
+          <w:szCs w:val="22"/>
+          <w:lang w:val="en-CA"/>
+        </w:rPr>
+        <w:footnoteReference w:id="10731"/>
+      </w:r>
+      <w:r>
+        <w:rPr>
+          <w:rFonts w:ascii="Calibri" w:hAnsi="Calibri" w:eastAsia="Calibri" w:cs="Calibri"/>
+          <w:noProof w:val="0"/>
+          <w:sz w:val="22"/>
+          <w:szCs w:val="22"/>
+          <w:lang w:val="en-CA"/>
+        </w:rPr>
+        <w:t xml:space="preserve"> </w:t>
+      </w:r>
+      <w:r>
+        <w:rPr>
+          <w:rFonts w:ascii="Calibri" w:hAnsi="Calibri" w:eastAsia="Calibri" w:cs="Calibri"/>
+          <w:noProof w:val="0"/>
+          <w:sz w:val="22"/>
+          <w:szCs w:val="22"/>
+          <w:lang w:val="en-CA"/>
+        </w:rPr>
+        <w:t>and it follows given steps:</w:t>
+      </w:r>
+    </w:p>
+    <w:p>
+      <w:pPr>
+        <w:pStyle w:val="Normal"/>
+        <w:rPr>
+          <w:rFonts w:ascii="Calibri" w:hAnsi="Calibri" w:eastAsia="Calibri" w:cs="Calibri"/>
+          <w:noProof w:val="0"/>
+          <w:sz w:val="22"/>
+          <w:szCs w:val="22"/>
+          <w:lang w:val="en-CA"/>
+        </w:rPr>
+      </w:pPr>
+      <w:r>
+        <w:rPr>
+          <w:rFonts w:ascii="Calibri" w:hAnsi="Calibri" w:eastAsia="Calibri" w:cs="Calibri"/>
+          <w:noProof w:val="0"/>
+          <w:sz w:val="22"/>
+          <w:szCs w:val="22"/>
+          <w:lang w:val="en-CA"/>
+        </w:rPr>
+        <w:t>1. Set SUB = ~, REST = N.</w:t>
+      </w:r>
+    </w:p>
+    <w:p>
+      <w:pPr>
+        <w:pStyle w:val="Normal"/>
+        <w:rPr>
+          <w:rFonts w:ascii="Calibri" w:hAnsi="Calibri" w:eastAsia="Calibri" w:cs="Calibri"/>
+          <w:noProof w:val="0"/>
+          <w:sz w:val="22"/>
+          <w:szCs w:val="22"/>
+          <w:lang w:val="en-CA"/>
+        </w:rPr>
+      </w:pPr>
+      <w:r>
+        <w:rPr>
+          <w:rFonts w:ascii="Calibri" w:hAnsi="Calibri" w:eastAsia="Calibri" w:cs="Calibri"/>
+          <w:noProof w:val="0"/>
+          <w:sz w:val="22"/>
+          <w:szCs w:val="22"/>
+          <w:lang w:val="en-CA"/>
+        </w:rPr>
+        <w:t xml:space="preserve">2. If REST = ~, halt and return SUB. </w:t>
+      </w:r>
+    </w:p>
+    <w:p>
+      <w:pPr>
+        <w:pStyle w:val="Normal"/>
+        <w:rPr>
+          <w:rFonts w:ascii="Calibri" w:hAnsi="Calibri" w:eastAsia="Calibri" w:cs="Calibri"/>
+          <w:noProof w:val="0"/>
+          <w:sz w:val="22"/>
+          <w:szCs w:val="22"/>
+          <w:lang w:val="en-CA"/>
+        </w:rPr>
+      </w:pPr>
+      <w:r>
+        <w:rPr>
+          <w:rFonts w:ascii="Calibri" w:hAnsi="Calibri" w:eastAsia="Calibri" w:cs="Calibri"/>
+          <w:noProof w:val="0"/>
+          <w:sz w:val="22"/>
+          <w:szCs w:val="22"/>
+          <w:lang w:val="en-CA"/>
+        </w:rPr>
+        <w:t xml:space="preserve">3. Let y E REST be that element connected to the most other elements of REST. </w:t>
+      </w:r>
+    </w:p>
+    <w:p>
+      <w:pPr>
+        <w:pStyle w:val="Normal"/>
+        <w:rPr>
+          <w:rFonts w:ascii="Calibri" w:hAnsi="Calibri" w:eastAsia="Calibri" w:cs="Calibri"/>
+          <w:noProof w:val="0"/>
+          <w:sz w:val="22"/>
+          <w:szCs w:val="22"/>
+          <w:lang w:val="en-CA"/>
+        </w:rPr>
+      </w:pPr>
+      <w:r>
+        <w:rPr>
+          <w:rFonts w:ascii="Calibri" w:hAnsi="Calibri" w:eastAsia="Calibri" w:cs="Calibri"/>
+          <w:noProof w:val="0"/>
+          <w:sz w:val="22"/>
+          <w:szCs w:val="22"/>
+          <w:lang w:val="en-CA"/>
+        </w:rPr>
+        <w:t xml:space="preserve">4. Set SUB = SUB </w:t>
+      </w:r>
+      <w:r>
+        <w:rPr>
+          <w:rFonts w:ascii="Consolas" w:hAnsi="Consolas" w:eastAsia="Consolas" w:cs="Consolas"/>
+          <w:sz w:val="21"/>
+          <w:szCs w:val="21"/>
+        </w:rPr>
+        <w:t>⋃</w:t>
+      </w:r>
+      <w:r>
+        <w:rPr>
+          <w:rFonts w:ascii="Calibri" w:hAnsi="Calibri" w:eastAsia="Calibri" w:cs="Calibri"/>
+          <w:noProof w:val="0"/>
+          <w:sz w:val="22"/>
+          <w:szCs w:val="22"/>
+          <w:lang w:val="en-CA"/>
+        </w:rPr>
+        <w:t xml:space="preserve"> {y}. REST = REST -- {points not connected to y}.</w:t>
+      </w:r>
+    </w:p>
+    <w:p>
+      <w:pPr>
+        <w:pStyle w:val="Normal"/>
+        <w:rPr>
+          <w:rFonts w:ascii="Calibri" w:hAnsi="Calibri" w:eastAsia="Calibri" w:cs="Calibri"/>
+          <w:noProof w:val="0"/>
+          <w:sz w:val="22"/>
+          <w:szCs w:val="22"/>
+          <w:lang w:val="en-CA"/>
+        </w:rPr>
+      </w:pPr>
+      <w:r>
+        <w:rPr>
+          <w:rFonts w:ascii="Calibri" w:hAnsi="Calibri" w:eastAsia="Calibri" w:cs="Calibri"/>
+          <w:noProof w:val="0"/>
+          <w:sz w:val="22"/>
+          <w:szCs w:val="22"/>
+          <w:lang w:val="en-CA"/>
+        </w:rPr>
+        <w:t>5. Go to 2.</w:t>
+      </w:r>
+    </w:p>
+    <w:p>
+      <w:pPr>
+        <w:pStyle w:val="Normal"/>
+        <w:rPr>
+          <w:rFonts w:ascii="Calibri" w:hAnsi="Calibri" w:eastAsia="Calibri" w:cs="Calibri"/>
+          <w:noProof w:val="0"/>
+          <w:sz w:val="22"/>
+          <w:szCs w:val="22"/>
+          <w:lang w:val="en-CA"/>
+        </w:rPr>
+      </w:pPr>
+      <w:r>
+        <w:rPr>
+          <w:rFonts w:ascii="Calibri" w:hAnsi="Calibri" w:eastAsia="Calibri" w:cs="Calibri"/>
+          <w:noProof w:val="0"/>
+          <w:sz w:val="22"/>
+          <w:szCs w:val="22"/>
+          <w:lang w:val="en-CA"/>
+        </w:rPr>
+        <w:t xml:space="preserve">Where N = number of vertices. </w:t>
+      </w:r>
+      <w:r>
+        <w:rPr>
+          <w:rFonts w:ascii="Calibri" w:hAnsi="Calibri" w:eastAsia="Calibri" w:cs="Calibri"/>
+          <w:noProof w:val="0"/>
+          <w:sz w:val="22"/>
+          <w:szCs w:val="22"/>
+          <w:lang w:val="en-CA"/>
+        </w:rPr>
+        <w:t xml:space="preserve">These steps find a good enough approximation of the </w:t>
+      </w:r>
+      <w:r>
+        <w:rPr>
+          <w:rFonts w:ascii="Calibri" w:hAnsi="Calibri" w:eastAsia="Calibri" w:cs="Calibri"/>
+          <w:noProof w:val="0"/>
+          <w:sz w:val="22"/>
+          <w:szCs w:val="22"/>
+          <w:lang w:val="en-CA"/>
+        </w:rPr>
+        <w:t>maximum</w:t>
+      </w:r>
+      <w:r>
+        <w:rPr>
+          <w:rFonts w:ascii="Calibri" w:hAnsi="Calibri" w:eastAsia="Calibri" w:cs="Calibri"/>
+          <w:noProof w:val="0"/>
+          <w:sz w:val="22"/>
+          <w:szCs w:val="22"/>
+          <w:lang w:val="en-CA"/>
+        </w:rPr>
+        <w:t xml:space="preserve"> clique.</w:t>
+      </w:r>
+      <w:r>
+        <w:rPr>
+          <w:rFonts w:ascii="Calibri" w:hAnsi="Calibri" w:eastAsia="Calibri" w:cs="Calibri"/>
+          <w:noProof w:val="0"/>
+          <w:sz w:val="22"/>
+          <w:szCs w:val="22"/>
+          <w:lang w:val="en-CA"/>
+        </w:rPr>
+        <w:t xml:space="preserve"> The time complexity of this algorithm </w:t>
+      </w:r>
+      <w:r>
+        <w:rPr>
+          <w:rFonts w:ascii="Calibri" w:hAnsi="Calibri" w:eastAsia="Calibri" w:cs="Calibri"/>
+          <w:noProof w:val="0"/>
+          <w:sz w:val="22"/>
+          <w:szCs w:val="22"/>
+          <w:lang w:val="en-CA"/>
+        </w:rPr>
+        <w:t>is</w:t>
+      </w:r>
+      <w:r>
+        <w:rPr>
+          <w:rFonts w:ascii="Calibri" w:hAnsi="Calibri" w:eastAsia="Calibri" w:cs="Calibri"/>
+          <w:noProof w:val="0"/>
+          <w:sz w:val="22"/>
+          <w:szCs w:val="22"/>
+          <w:lang w:val="en-CA"/>
+        </w:rPr>
+        <w:t xml:space="preserve"> </w:t>
+      </w:r>
+      <w:r>
+        <w:rPr>
+          <w:rFonts w:ascii="Calibri" w:hAnsi="Calibri" w:eastAsia="Calibri" w:cs="Calibri"/>
+          <w:noProof w:val="0"/>
+          <w:sz w:val="22"/>
+          <w:szCs w:val="22"/>
+          <w:lang w:val="en-CA"/>
+        </w:rPr>
+        <w:t>O(</w:t>
+      </w:r>
+      <w:r>
+        <w:rPr>
+          <w:rFonts w:ascii="Calibri" w:hAnsi="Calibri" w:eastAsia="Calibri" w:cs="Calibri"/>
+          <w:noProof w:val="0"/>
+          <w:sz w:val="22"/>
+          <w:szCs w:val="22"/>
+          <w:lang w:val="en-CA"/>
+        </w:rPr>
+        <w:t>n log n) which is faster thatn the polynomial complexities.</w:t>
       </w:r>
     </w:p>
     <w:p>
       <w:pPr>
         <w:pStyle w:val="Heading1"/>
       </w:pPr>
-      <w:bookmarkStart w:id="17" w:name="_Toc1016095165"/>
+      <w:bookmarkStart w:name="_Toc1016095165" w:id="17"/>
       <w:r>
         <w:t>Tests</w:t>
       </w:r>
@@ -2879,7 +3169,7 @@
       <w:pPr>
         <w:pStyle w:val="Heading1"/>
       </w:pPr>
-      <w:bookmarkStart w:id="18" w:name="_Toc299935953"/>
+      <w:bookmarkStart w:name="_Toc299935953" w:id="18"/>
       <w:r>
         <w:t>Technical details</w:t>
       </w:r>
@@ -2889,7 +3179,7 @@
       <w:pPr>
         <w:pStyle w:val="Heading2"/>
       </w:pPr>
-      <w:bookmarkStart w:id="19" w:name="_Toc529872774"/>
+      <w:bookmarkStart w:name="_Toc529872774" w:id="19"/>
       <w:r>
         <w:t>Representation</w:t>
       </w:r>
@@ -2938,7 +3228,7 @@
       <w:pPr>
         <w:pStyle w:val="Heading2"/>
       </w:pPr>
-      <w:bookmarkStart w:id="20" w:name="_Toc74095497"/>
+      <w:bookmarkStart w:name="_Toc74095497" w:id="20"/>
       <w:r>
         <w:t>Compilation and Execution</w:t>
       </w:r>
@@ -2962,12 +3252,12 @@
     <w:p>
       <w:pPr>
         <w:rPr>
-          <w:rFonts w:ascii="Consolas" w:eastAsia="Consolas" w:hAnsi="Consolas" w:cs="Consolas"/>
-        </w:rPr>
-      </w:pPr>
-      <w:r>
-        <w:rPr>
-          <w:rFonts w:ascii="Consolas" w:eastAsia="Consolas" w:hAnsi="Consolas" w:cs="Consolas"/>
+          <w:rFonts w:ascii="Consolas" w:hAnsi="Consolas" w:eastAsia="Consolas" w:cs="Consolas"/>
+        </w:rPr>
+      </w:pPr>
+      <w:r>
+        <w:rPr>
+          <w:rFonts w:ascii="Consolas" w:hAnsi="Consolas" w:eastAsia="Consolas" w:cs="Consolas"/>
         </w:rPr>
         <w:t>gcc main.c -o main</w:t>
       </w:r>
@@ -2975,7 +3265,7 @@
     <w:p>
       <w:pPr>
         <w:rPr>
-          <w:rFonts w:ascii="Consolas" w:eastAsia="Consolas" w:hAnsi="Consolas" w:cs="Consolas"/>
+          <w:rFonts w:ascii="Consolas" w:hAnsi="Consolas" w:eastAsia="Consolas" w:cs="Consolas"/>
         </w:rPr>
       </w:pPr>
       <w:r>
@@ -2985,12 +3275,12 @@
     <w:p>
       <w:pPr>
         <w:rPr>
-          <w:rFonts w:ascii="Consolas" w:eastAsia="Consolas" w:hAnsi="Consolas" w:cs="Consolas"/>
-        </w:rPr>
-      </w:pPr>
-      <w:r>
-        <w:rPr>
-          <w:rFonts w:ascii="Consolas" w:eastAsia="Consolas" w:hAnsi="Consolas" w:cs="Consolas"/>
+          <w:rFonts w:ascii="Consolas" w:hAnsi="Consolas" w:eastAsia="Consolas" w:cs="Consolas"/>
+        </w:rPr>
+      </w:pPr>
+      <w:r>
+        <w:rPr>
+          <w:rFonts w:ascii="Consolas" w:hAnsi="Consolas" w:eastAsia="Consolas" w:cs="Consolas"/>
         </w:rPr>
         <w:t>./main ./input/example.txt</w:t>
       </w:r>
@@ -2998,7 +3288,7 @@
     <w:p>
       <w:pPr>
         <w:rPr>
-          <w:rFonts w:ascii="Consolas" w:eastAsia="Consolas" w:hAnsi="Consolas" w:cs="Consolas"/>
+          <w:rFonts w:ascii="Consolas" w:hAnsi="Consolas" w:eastAsia="Consolas" w:cs="Consolas"/>
         </w:rPr>
       </w:pPr>
       <w:r>
@@ -3008,12 +3298,12 @@
     <w:p>
       <w:pPr>
         <w:rPr>
-          <w:rFonts w:ascii="Consolas" w:eastAsia="Consolas" w:hAnsi="Consolas" w:cs="Consolas"/>
-        </w:rPr>
-      </w:pPr>
-      <w:r>
-        <w:rPr>
-          <w:rFonts w:ascii="Consolas" w:eastAsia="Consolas" w:hAnsi="Consolas" w:cs="Consolas"/>
+          <w:rFonts w:ascii="Consolas" w:hAnsi="Consolas" w:eastAsia="Consolas" w:cs="Consolas"/>
+        </w:rPr>
+      </w:pPr>
+      <w:r>
+        <w:rPr>
+          <w:rFonts w:ascii="Consolas" w:hAnsi="Consolas" w:eastAsia="Consolas" w:cs="Consolas"/>
         </w:rPr>
         <w:t>main.exe ./input/example.txt</w:t>
       </w:r>
@@ -3021,7 +3311,7 @@
     <w:p>
       <w:pPr>
         <w:rPr>
-          <w:rFonts w:ascii="Consolas" w:eastAsia="Consolas" w:hAnsi="Consolas" w:cs="Consolas"/>
+          <w:rFonts w:ascii="Consolas" w:hAnsi="Consolas" w:eastAsia="Consolas" w:cs="Consolas"/>
           <w:color w:val="CE9178"/>
           <w:sz w:val="21"/>
           <w:szCs w:val="21"/>
@@ -3034,12 +3324,12 @@
     <w:p>
       <w:pPr>
         <w:rPr>
-          <w:rFonts w:ascii="Consolas" w:eastAsia="Consolas" w:hAnsi="Consolas" w:cs="Consolas"/>
-        </w:rPr>
-      </w:pPr>
-      <w:r>
-        <w:rPr>
-          <w:rFonts w:ascii="Consolas" w:eastAsia="Consolas" w:hAnsi="Consolas" w:cs="Consolas"/>
+          <w:rFonts w:ascii="Consolas" w:hAnsi="Consolas" w:eastAsia="Consolas" w:cs="Consolas"/>
+        </w:rPr>
+      </w:pPr>
+      <w:r>
+        <w:rPr>
+          <w:rFonts w:ascii="Consolas" w:hAnsi="Consolas" w:eastAsia="Consolas" w:cs="Consolas"/>
         </w:rPr>
         <w:lastRenderedPageBreak/>
         <w:t>main.exe ./input/example1.txt ./input/example2.txt</w:t>
@@ -3048,7 +3338,7 @@
     <w:p>
       <w:pPr>
         <w:rPr>
-          <w:rFonts w:ascii="Consolas" w:eastAsia="Consolas" w:hAnsi="Consolas" w:cs="Consolas"/>
+          <w:rFonts w:ascii="Consolas" w:hAnsi="Consolas" w:eastAsia="Consolas" w:cs="Consolas"/>
         </w:rPr>
       </w:pPr>
       <w:r>
@@ -3060,7 +3350,7 @@
       <w:pPr>
         <w:pStyle w:val="Heading1"/>
       </w:pPr>
-      <w:bookmarkStart w:id="21" w:name="_Toc105387702"/>
+      <w:bookmarkStart w:name="_Toc105387702" w:id="21"/>
       <w:r>
         <w:t>Conclusions</w:t>
       </w:r>
@@ -3121,10 +3411,12 @@
       </w:r>
     </w:p>
     <w:sectPr>
-      <w:pgSz w:w="11906" w:h="16838"/>
+      <w:pgSz w:w="11906" w:h="16838" w:orient="portrait"/>
       <w:pgMar w:top="1440" w:right="1440" w:bottom="1440" w:left="1440" w:header="708" w:footer="708" w:gutter="0"/>
       <w:cols w:space="708"/>
       <w:docGrid w:linePitch="360"/>
+      <w:headerReference w:type="default" r:id="R2f858ae905ca48ab"/>
+      <w:footerReference w:type="default" r:id="R870af0ee05fd4dbd"/>
     </w:sectPr>
   </w:body>
 </w:document>
@@ -3166,7 +3458,7 @@
       <w:r>
         <w:t xml:space="preserve">  </w:t>
       </w:r>
-      <w:bookmarkStart w:id="2" w:name="OLE_LINK1"/>
+      <w:bookmarkStart w:name="OLE_LINK1" w:id="2"/>
       <w:r>
         <w:t>Balakrishnan, V. K. (1997). Graph Theory (1st ed.). McGraw-Hill</w:t>
       </w:r>
@@ -3354,6 +3646,77 @@
     </w:p>
   </w:endnote>
 </w:endnotes>
+</file>
+
+<file path=word/footer.xml><?xml version="1.0" encoding="utf-8"?>
+<w:ftr xmlns:w14="http://schemas.microsoft.com/office/word/2010/wordml" xmlns:w="http://schemas.openxmlformats.org/wordprocessingml/2006/main">
+  <w:tbl>
+    <w:tblPr>
+      <w:tblStyle w:val="TableNormal"/>
+      <w:bidiVisual w:val="0"/>
+      <w:tblW w:w="0" w:type="auto"/>
+      <w:tblLayout w:type="fixed"/>
+      <w:tblLook w:val="06A0" w:firstRow="1" w:lastRow="0" w:firstColumn="1" w:lastColumn="0" w:noHBand="1" w:noVBand="1"/>
+    </w:tblPr>
+    <w:tblGrid>
+      <w:gridCol w:w="3005"/>
+      <w:gridCol w:w="3005"/>
+      <w:gridCol w:w="3005"/>
+    </w:tblGrid>
+    <w:tr>
+      <w:trPr>
+        <w:trHeight w:val="300"/>
+      </w:trPr>
+      <w:tc>
+        <w:tcPr>
+          <w:tcW w:w="3005" w:type="dxa"/>
+          <w:tcMar/>
+        </w:tcPr>
+        <w:p>
+          <w:pPr>
+            <w:pStyle w:val="Header"/>
+            <w:bidi w:val="0"/>
+            <w:ind w:left="-115"/>
+            <w:jc w:val="left"/>
+          </w:pPr>
+        </w:p>
+      </w:tc>
+      <w:tc>
+        <w:tcPr>
+          <w:tcW w:w="3005" w:type="dxa"/>
+          <w:tcMar/>
+        </w:tcPr>
+        <w:p>
+          <w:pPr>
+            <w:pStyle w:val="Header"/>
+            <w:bidi w:val="0"/>
+            <w:jc w:val="center"/>
+          </w:pPr>
+        </w:p>
+      </w:tc>
+      <w:tc>
+        <w:tcPr>
+          <w:tcW w:w="3005" w:type="dxa"/>
+          <w:tcMar/>
+        </w:tcPr>
+        <w:p>
+          <w:pPr>
+            <w:pStyle w:val="Header"/>
+            <w:bidi w:val="0"/>
+            <w:ind w:right="-115"/>
+            <w:jc w:val="right"/>
+          </w:pPr>
+        </w:p>
+      </w:tc>
+    </w:tr>
+  </w:tbl>
+  <w:p>
+    <w:pPr>
+      <w:pStyle w:val="Footer"/>
+      <w:bidi w:val="0"/>
+    </w:pPr>
+  </w:p>
+</w:ftr>
 </file>
 
 <file path=word/footnotes.xml><?xml version="1.0" encoding="utf-8"?>
@@ -3378,7 +3741,217 @@
       </w:r>
     </w:p>
   </w:footnote>
+  <w:footnote w:id="10731">
+    <w:p>
+      <w:pPr>
+        <w:pStyle w:val="FootnoteText"/>
+        <w:bidi w:val="0"/>
+        <w:ind w:firstLine="0"/>
+      </w:pPr>
+      <w:r>
+        <w:rPr>
+          <w:rStyle w:val="FootnoteReference"/>
+          <w:rFonts w:ascii="Calibri" w:hAnsi="Calibri" w:eastAsia="Calibri" w:cs="Calibri"/>
+          <w:sz w:val="20"/>
+          <w:szCs w:val="20"/>
+        </w:rPr>
+        <w:footnoteRef/>
+      </w:r>
+      <w:r>
+        <w:rPr>
+          <w:rFonts w:ascii="Calibri" w:hAnsi="Calibri" w:eastAsia="Calibri" w:cs="Calibri"/>
+          <w:sz w:val="20"/>
+          <w:szCs w:val="20"/>
+        </w:rPr>
+        <w:t xml:space="preserve"> </w:t>
+      </w:r>
+      <w:r>
+        <w:rPr>
+          <w:rFonts w:ascii="Calibri" w:hAnsi="Calibri" w:eastAsia="Calibri" w:cs="Calibri"/>
+          <w:sz w:val="20"/>
+          <w:szCs w:val="20"/>
+        </w:rPr>
+        <w:t>David S. Johnson,</w:t>
+      </w:r>
+    </w:p>
+    <w:p>
+      <w:pPr>
+        <w:pStyle w:val="FootnoteText"/>
+        <w:bidi w:val="0"/>
+        <w:ind w:firstLine="0"/>
+      </w:pPr>
+      <w:r>
+        <w:rPr>
+          <w:rFonts w:ascii="Calibri" w:hAnsi="Calibri" w:eastAsia="Calibri" w:cs="Calibri"/>
+          <w:sz w:val="20"/>
+          <w:szCs w:val="20"/>
+        </w:rPr>
+        <w:t>Approximation algorithms for combinatorial problems,</w:t>
+      </w:r>
+    </w:p>
+    <w:p>
+      <w:pPr>
+        <w:pStyle w:val="FootnoteText"/>
+        <w:bidi w:val="0"/>
+        <w:ind w:firstLine="0"/>
+      </w:pPr>
+      <w:r>
+        <w:rPr>
+          <w:rFonts w:ascii="Calibri" w:hAnsi="Calibri" w:eastAsia="Calibri" w:cs="Calibri"/>
+          <w:sz w:val="20"/>
+          <w:szCs w:val="20"/>
+        </w:rPr>
+        <w:t>Journal of Computer and System Sciences,</w:t>
+      </w:r>
+    </w:p>
+    <w:p>
+      <w:pPr>
+        <w:pStyle w:val="FootnoteText"/>
+        <w:bidi w:val="0"/>
+        <w:ind w:firstLine="0"/>
+      </w:pPr>
+      <w:r>
+        <w:rPr>
+          <w:rFonts w:ascii="Calibri" w:hAnsi="Calibri" w:eastAsia="Calibri" w:cs="Calibri"/>
+          <w:sz w:val="20"/>
+          <w:szCs w:val="20"/>
+        </w:rPr>
+        <w:t>Volume 9, Issue 3,</w:t>
+      </w:r>
+    </w:p>
+    <w:p>
+      <w:pPr>
+        <w:pStyle w:val="FootnoteText"/>
+        <w:bidi w:val="0"/>
+        <w:ind w:firstLine="0"/>
+      </w:pPr>
+      <w:r>
+        <w:rPr>
+          <w:rFonts w:ascii="Calibri" w:hAnsi="Calibri" w:eastAsia="Calibri" w:cs="Calibri"/>
+          <w:sz w:val="20"/>
+          <w:szCs w:val="20"/>
+        </w:rPr>
+        <w:t>1974,</w:t>
+      </w:r>
+    </w:p>
+    <w:p>
+      <w:pPr>
+        <w:pStyle w:val="FootnoteText"/>
+        <w:bidi w:val="0"/>
+        <w:ind w:firstLine="0"/>
+      </w:pPr>
+      <w:r>
+        <w:rPr>
+          <w:rFonts w:ascii="Calibri" w:hAnsi="Calibri" w:eastAsia="Calibri" w:cs="Calibri"/>
+          <w:sz w:val="20"/>
+          <w:szCs w:val="20"/>
+        </w:rPr>
+        <w:t>Pages 256-278,</w:t>
+      </w:r>
+    </w:p>
+    <w:p>
+      <w:pPr>
+        <w:pStyle w:val="FootnoteText"/>
+        <w:bidi w:val="0"/>
+        <w:ind w:firstLine="0"/>
+      </w:pPr>
+      <w:r>
+        <w:rPr>
+          <w:rFonts w:ascii="Calibri" w:hAnsi="Calibri" w:eastAsia="Calibri" w:cs="Calibri"/>
+          <w:sz w:val="20"/>
+          <w:szCs w:val="20"/>
+        </w:rPr>
+        <w:t>ISSN 0022-0000,</w:t>
+      </w:r>
+    </w:p>
+    <w:p>
+      <w:pPr>
+        <w:pStyle w:val="FootnoteText"/>
+        <w:bidi w:val="0"/>
+        <w:ind w:firstLine="0"/>
+      </w:pPr>
+      <w:r>
+        <w:rPr>
+          <w:rFonts w:ascii="Calibri" w:hAnsi="Calibri" w:eastAsia="Calibri" w:cs="Calibri"/>
+          <w:sz w:val="20"/>
+          <w:szCs w:val="20"/>
+        </w:rPr>
+        <w:t>https://doi.org/10.1016/S0022-0000(74)80044-9.</w:t>
+      </w:r>
+    </w:p>
+  </w:footnote>
 </w:footnotes>
+</file>
+
+<file path=word/header.xml><?xml version="1.0" encoding="utf-8"?>
+<w:hdr xmlns:w14="http://schemas.microsoft.com/office/word/2010/wordml" xmlns:w="http://schemas.openxmlformats.org/wordprocessingml/2006/main">
+  <w:tbl>
+    <w:tblPr>
+      <w:tblStyle w:val="TableNormal"/>
+      <w:bidiVisual w:val="0"/>
+      <w:tblW w:w="0" w:type="auto"/>
+      <w:tblLayout w:type="fixed"/>
+      <w:tblLook w:val="06A0" w:firstRow="1" w:lastRow="0" w:firstColumn="1" w:lastColumn="0" w:noHBand="1" w:noVBand="1"/>
+    </w:tblPr>
+    <w:tblGrid>
+      <w:gridCol w:w="3005"/>
+      <w:gridCol w:w="3005"/>
+      <w:gridCol w:w="3005"/>
+    </w:tblGrid>
+    <w:tr>
+      <w:trPr>
+        <w:trHeight w:val="300"/>
+      </w:trPr>
+      <w:tc>
+        <w:tcPr>
+          <w:tcW w:w="3005" w:type="dxa"/>
+          <w:tcMar/>
+        </w:tcPr>
+        <w:p>
+          <w:pPr>
+            <w:pStyle w:val="Header"/>
+            <w:bidi w:val="0"/>
+            <w:ind w:left="-115"/>
+            <w:jc w:val="left"/>
+          </w:pPr>
+        </w:p>
+      </w:tc>
+      <w:tc>
+        <w:tcPr>
+          <w:tcW w:w="3005" w:type="dxa"/>
+          <w:tcMar/>
+        </w:tcPr>
+        <w:p>
+          <w:pPr>
+            <w:pStyle w:val="Header"/>
+            <w:bidi w:val="0"/>
+            <w:jc w:val="center"/>
+          </w:pPr>
+        </w:p>
+      </w:tc>
+      <w:tc>
+        <w:tcPr>
+          <w:tcW w:w="3005" w:type="dxa"/>
+          <w:tcMar/>
+        </w:tcPr>
+        <w:p>
+          <w:pPr>
+            <w:pStyle w:val="Header"/>
+            <w:bidi w:val="0"/>
+            <w:ind w:right="-115"/>
+            <w:jc w:val="right"/>
+          </w:pPr>
+        </w:p>
+      </w:tc>
+    </w:tr>
+  </w:tbl>
+  <w:p>
+    <w:pPr>
+      <w:pStyle w:val="Header"/>
+      <w:bidi w:val="0"/>
+    </w:pPr>
+  </w:p>
+</w:hdr>
 </file>
 
 <file path=word/intelligence2.xml><?xml version="1.0" encoding="utf-8"?>
@@ -3404,7 +3977,7 @@
         <w:ind w:left="720" w:hanging="360"/>
       </w:pPr>
       <w:rPr>
-        <w:rFonts w:ascii="Symbol" w:hAnsi="Symbol" w:hint="default"/>
+        <w:rFonts w:hint="default" w:ascii="Symbol" w:hAnsi="Symbol"/>
       </w:rPr>
     </w:lvl>
     <w:lvl w:ilvl="1" w:tplc="5CB884E4">
@@ -3416,7 +3989,7 @@
         <w:ind w:left="1440" w:hanging="360"/>
       </w:pPr>
       <w:rPr>
-        <w:rFonts w:ascii="Courier New" w:hAnsi="Courier New" w:hint="default"/>
+        <w:rFonts w:hint="default" w:ascii="Courier New" w:hAnsi="Courier New"/>
       </w:rPr>
     </w:lvl>
     <w:lvl w:ilvl="2" w:tplc="907C6AC8">
@@ -3428,7 +4001,7 @@
         <w:ind w:left="2160" w:hanging="360"/>
       </w:pPr>
       <w:rPr>
-        <w:rFonts w:ascii="Wingdings" w:hAnsi="Wingdings" w:hint="default"/>
+        <w:rFonts w:hint="default" w:ascii="Wingdings" w:hAnsi="Wingdings"/>
       </w:rPr>
     </w:lvl>
     <w:lvl w:ilvl="3" w:tplc="DBA601AC">
@@ -3440,7 +4013,7 @@
         <w:ind w:left="2880" w:hanging="360"/>
       </w:pPr>
       <w:rPr>
-        <w:rFonts w:ascii="Symbol" w:hAnsi="Symbol" w:hint="default"/>
+        <w:rFonts w:hint="default" w:ascii="Symbol" w:hAnsi="Symbol"/>
       </w:rPr>
     </w:lvl>
     <w:lvl w:ilvl="4" w:tplc="858A8184">
@@ -3452,7 +4025,7 @@
         <w:ind w:left="3600" w:hanging="360"/>
       </w:pPr>
       <w:rPr>
-        <w:rFonts w:ascii="Courier New" w:hAnsi="Courier New" w:hint="default"/>
+        <w:rFonts w:hint="default" w:ascii="Courier New" w:hAnsi="Courier New"/>
       </w:rPr>
     </w:lvl>
     <w:lvl w:ilvl="5" w:tplc="23B8A894">
@@ -3464,7 +4037,7 @@
         <w:ind w:left="4320" w:hanging="360"/>
       </w:pPr>
       <w:rPr>
-        <w:rFonts w:ascii="Wingdings" w:hAnsi="Wingdings" w:hint="default"/>
+        <w:rFonts w:hint="default" w:ascii="Wingdings" w:hAnsi="Wingdings"/>
       </w:rPr>
     </w:lvl>
     <w:lvl w:ilvl="6" w:tplc="D2C210E6">
@@ -3476,7 +4049,7 @@
         <w:ind w:left="5040" w:hanging="360"/>
       </w:pPr>
       <w:rPr>
-        <w:rFonts w:ascii="Symbol" w:hAnsi="Symbol" w:hint="default"/>
+        <w:rFonts w:hint="default" w:ascii="Symbol" w:hAnsi="Symbol"/>
       </w:rPr>
     </w:lvl>
     <w:lvl w:ilvl="7" w:tplc="93BC3C4E">
@@ -3488,7 +4061,7 @@
         <w:ind w:left="5760" w:hanging="360"/>
       </w:pPr>
       <w:rPr>
-        <w:rFonts w:ascii="Courier New" w:hAnsi="Courier New" w:hint="default"/>
+        <w:rFonts w:hint="default" w:ascii="Courier New" w:hAnsi="Courier New"/>
       </w:rPr>
     </w:lvl>
     <w:lvl w:ilvl="8" w:tplc="FE64FBFE">
@@ -3500,7 +4073,7 @@
         <w:ind w:left="6480" w:hanging="360"/>
       </w:pPr>
       <w:rPr>
-        <w:rFonts w:ascii="Wingdings" w:hAnsi="Wingdings" w:hint="default"/>
+        <w:rFonts w:hint="default" w:ascii="Wingdings" w:hAnsi="Wingdings"/>
       </w:rPr>
     </w:lvl>
   </w:abstractNum>
@@ -3603,7 +4176,7 @@
         <w:ind w:left="720" w:hanging="360"/>
       </w:pPr>
       <w:rPr>
-        <w:rFonts w:ascii="Symbol" w:hAnsi="Symbol" w:hint="default"/>
+        <w:rFonts w:hint="default" w:ascii="Symbol" w:hAnsi="Symbol"/>
       </w:rPr>
     </w:lvl>
     <w:lvl w:ilvl="1" w:tplc="26D04940">
@@ -3615,7 +4188,7 @@
         <w:ind w:left="1440" w:hanging="360"/>
       </w:pPr>
       <w:rPr>
-        <w:rFonts w:ascii="Courier New" w:hAnsi="Courier New" w:hint="default"/>
+        <w:rFonts w:hint="default" w:ascii="Courier New" w:hAnsi="Courier New"/>
       </w:rPr>
     </w:lvl>
     <w:lvl w:ilvl="2" w:tplc="74BCEC66">
@@ -3627,7 +4200,7 @@
         <w:ind w:left="2160" w:hanging="360"/>
       </w:pPr>
       <w:rPr>
-        <w:rFonts w:ascii="Wingdings" w:hAnsi="Wingdings" w:hint="default"/>
+        <w:rFonts w:hint="default" w:ascii="Wingdings" w:hAnsi="Wingdings"/>
       </w:rPr>
     </w:lvl>
     <w:lvl w:ilvl="3" w:tplc="AB6020F6">
@@ -3639,7 +4212,7 @@
         <w:ind w:left="2880" w:hanging="360"/>
       </w:pPr>
       <w:rPr>
-        <w:rFonts w:ascii="Symbol" w:hAnsi="Symbol" w:hint="default"/>
+        <w:rFonts w:hint="default" w:ascii="Symbol" w:hAnsi="Symbol"/>
       </w:rPr>
     </w:lvl>
     <w:lvl w:ilvl="4" w:tplc="046275E6">
@@ -3651,7 +4224,7 @@
         <w:ind w:left="3600" w:hanging="360"/>
       </w:pPr>
       <w:rPr>
-        <w:rFonts w:ascii="Courier New" w:hAnsi="Courier New" w:hint="default"/>
+        <w:rFonts w:hint="default" w:ascii="Courier New" w:hAnsi="Courier New"/>
       </w:rPr>
     </w:lvl>
     <w:lvl w:ilvl="5" w:tplc="79122FDC">
@@ -3663,7 +4236,7 @@
         <w:ind w:left="4320" w:hanging="360"/>
       </w:pPr>
       <w:rPr>
-        <w:rFonts w:ascii="Wingdings" w:hAnsi="Wingdings" w:hint="default"/>
+        <w:rFonts w:hint="default" w:ascii="Wingdings" w:hAnsi="Wingdings"/>
       </w:rPr>
     </w:lvl>
     <w:lvl w:ilvl="6" w:tplc="70CCB4B0">
@@ -3675,7 +4248,7 @@
         <w:ind w:left="5040" w:hanging="360"/>
       </w:pPr>
       <w:rPr>
-        <w:rFonts w:ascii="Symbol" w:hAnsi="Symbol" w:hint="default"/>
+        <w:rFonts w:hint="default" w:ascii="Symbol" w:hAnsi="Symbol"/>
       </w:rPr>
     </w:lvl>
     <w:lvl w:ilvl="7" w:tplc="7040E8A8">
@@ -3687,7 +4260,7 @@
         <w:ind w:left="5760" w:hanging="360"/>
       </w:pPr>
       <w:rPr>
-        <w:rFonts w:ascii="Courier New" w:hAnsi="Courier New" w:hint="default"/>
+        <w:rFonts w:hint="default" w:ascii="Courier New" w:hAnsi="Courier New"/>
       </w:rPr>
     </w:lvl>
     <w:lvl w:ilvl="8" w:tplc="2AC63CA4">
@@ -3699,7 +4272,7 @@
         <w:ind w:left="6480" w:hanging="360"/>
       </w:pPr>
       <w:rPr>
-        <w:rFonts w:ascii="Wingdings" w:hAnsi="Wingdings" w:hint="default"/>
+        <w:rFonts w:hint="default" w:ascii="Wingdings" w:hAnsi="Wingdings"/>
       </w:rPr>
     </w:lvl>
   </w:abstractNum>
@@ -3716,7 +4289,7 @@
         <w:ind w:left="720" w:hanging="360"/>
       </w:pPr>
       <w:rPr>
-        <w:rFonts w:ascii="Symbol" w:hAnsi="Symbol" w:hint="default"/>
+        <w:rFonts w:hint="default" w:ascii="Symbol" w:hAnsi="Symbol"/>
       </w:rPr>
     </w:lvl>
     <w:lvl w:ilvl="1" w:tplc="B61825E8">
@@ -3728,7 +4301,7 @@
         <w:ind w:left="1440" w:hanging="360"/>
       </w:pPr>
       <w:rPr>
-        <w:rFonts w:ascii="Courier New" w:hAnsi="Courier New" w:hint="default"/>
+        <w:rFonts w:hint="default" w:ascii="Courier New" w:hAnsi="Courier New"/>
       </w:rPr>
     </w:lvl>
     <w:lvl w:ilvl="2" w:tplc="A566E026">
@@ -3740,7 +4313,7 @@
         <w:ind w:left="2160" w:hanging="360"/>
       </w:pPr>
       <w:rPr>
-        <w:rFonts w:ascii="Wingdings" w:hAnsi="Wingdings" w:hint="default"/>
+        <w:rFonts w:hint="default" w:ascii="Wingdings" w:hAnsi="Wingdings"/>
       </w:rPr>
     </w:lvl>
     <w:lvl w:ilvl="3" w:tplc="B93A9C56">
@@ -3752,7 +4325,7 @@
         <w:ind w:left="2880" w:hanging="360"/>
       </w:pPr>
       <w:rPr>
-        <w:rFonts w:ascii="Symbol" w:hAnsi="Symbol" w:hint="default"/>
+        <w:rFonts w:hint="default" w:ascii="Symbol" w:hAnsi="Symbol"/>
       </w:rPr>
     </w:lvl>
     <w:lvl w:ilvl="4" w:tplc="3BB02B34">
@@ -3764,7 +4337,7 @@
         <w:ind w:left="3600" w:hanging="360"/>
       </w:pPr>
       <w:rPr>
-        <w:rFonts w:ascii="Courier New" w:hAnsi="Courier New" w:hint="default"/>
+        <w:rFonts w:hint="default" w:ascii="Courier New" w:hAnsi="Courier New"/>
       </w:rPr>
     </w:lvl>
     <w:lvl w:ilvl="5" w:tplc="C6845FD2">
@@ -3776,7 +4349,7 @@
         <w:ind w:left="4320" w:hanging="360"/>
       </w:pPr>
       <w:rPr>
-        <w:rFonts w:ascii="Wingdings" w:hAnsi="Wingdings" w:hint="default"/>
+        <w:rFonts w:hint="default" w:ascii="Wingdings" w:hAnsi="Wingdings"/>
       </w:rPr>
     </w:lvl>
     <w:lvl w:ilvl="6" w:tplc="7E284E0C">
@@ -3788,7 +4361,7 @@
         <w:ind w:left="5040" w:hanging="360"/>
       </w:pPr>
       <w:rPr>
-        <w:rFonts w:ascii="Symbol" w:hAnsi="Symbol" w:hint="default"/>
+        <w:rFonts w:hint="default" w:ascii="Symbol" w:hAnsi="Symbol"/>
       </w:rPr>
     </w:lvl>
     <w:lvl w:ilvl="7" w:tplc="909298E6">
@@ -3800,7 +4373,7 @@
         <w:ind w:left="5760" w:hanging="360"/>
       </w:pPr>
       <w:rPr>
-        <w:rFonts w:ascii="Courier New" w:hAnsi="Courier New" w:hint="default"/>
+        <w:rFonts w:hint="default" w:ascii="Courier New" w:hAnsi="Courier New"/>
       </w:rPr>
     </w:lvl>
     <w:lvl w:ilvl="8" w:tplc="20BC48F2">
@@ -3812,7 +4385,7 @@
         <w:ind w:left="6480" w:hanging="360"/>
       </w:pPr>
       <w:rPr>
-        <w:rFonts w:ascii="Wingdings" w:hAnsi="Wingdings" w:hint="default"/>
+        <w:rFonts w:hint="default" w:ascii="Wingdings" w:hAnsi="Wingdings"/>
       </w:rPr>
     </w:lvl>
   </w:abstractNum>
@@ -3829,7 +4402,7 @@
         <w:ind w:left="720" w:hanging="360"/>
       </w:pPr>
       <w:rPr>
-        <w:rFonts w:ascii="Symbol" w:hAnsi="Symbol" w:hint="default"/>
+        <w:rFonts w:hint="default" w:ascii="Symbol" w:hAnsi="Symbol"/>
       </w:rPr>
     </w:lvl>
     <w:lvl w:ilvl="1" w:tplc="47D2D250">
@@ -3841,7 +4414,7 @@
         <w:ind w:left="1440" w:hanging="360"/>
       </w:pPr>
       <w:rPr>
-        <w:rFonts w:ascii="Courier New" w:hAnsi="Courier New" w:hint="default"/>
+        <w:rFonts w:hint="default" w:ascii="Courier New" w:hAnsi="Courier New"/>
       </w:rPr>
     </w:lvl>
     <w:lvl w:ilvl="2" w:tplc="086EA980">
@@ -3853,7 +4426,7 @@
         <w:ind w:left="2160" w:hanging="360"/>
       </w:pPr>
       <w:rPr>
-        <w:rFonts w:ascii="Wingdings" w:hAnsi="Wingdings" w:hint="default"/>
+        <w:rFonts w:hint="default" w:ascii="Wingdings" w:hAnsi="Wingdings"/>
       </w:rPr>
     </w:lvl>
     <w:lvl w:ilvl="3" w:tplc="2D2E9E76">
@@ -3865,7 +4438,7 @@
         <w:ind w:left="2880" w:hanging="360"/>
       </w:pPr>
       <w:rPr>
-        <w:rFonts w:ascii="Symbol" w:hAnsi="Symbol" w:hint="default"/>
+        <w:rFonts w:hint="default" w:ascii="Symbol" w:hAnsi="Symbol"/>
       </w:rPr>
     </w:lvl>
     <w:lvl w:ilvl="4" w:tplc="BD6EC10E">
@@ -3877,7 +4450,7 @@
         <w:ind w:left="3600" w:hanging="360"/>
       </w:pPr>
       <w:rPr>
-        <w:rFonts w:ascii="Courier New" w:hAnsi="Courier New" w:hint="default"/>
+        <w:rFonts w:hint="default" w:ascii="Courier New" w:hAnsi="Courier New"/>
       </w:rPr>
     </w:lvl>
     <w:lvl w:ilvl="5" w:tplc="B0289504">
@@ -3889,7 +4462,7 @@
         <w:ind w:left="4320" w:hanging="360"/>
       </w:pPr>
       <w:rPr>
-        <w:rFonts w:ascii="Wingdings" w:hAnsi="Wingdings" w:hint="default"/>
+        <w:rFonts w:hint="default" w:ascii="Wingdings" w:hAnsi="Wingdings"/>
       </w:rPr>
     </w:lvl>
     <w:lvl w:ilvl="6" w:tplc="2DF6A8FA">
@@ -3901,7 +4474,7 @@
         <w:ind w:left="5040" w:hanging="360"/>
       </w:pPr>
       <w:rPr>
-        <w:rFonts w:ascii="Symbol" w:hAnsi="Symbol" w:hint="default"/>
+        <w:rFonts w:hint="default" w:ascii="Symbol" w:hAnsi="Symbol"/>
       </w:rPr>
     </w:lvl>
     <w:lvl w:ilvl="7" w:tplc="2C180BE6">
@@ -3913,7 +4486,7 @@
         <w:ind w:left="5760" w:hanging="360"/>
       </w:pPr>
       <w:rPr>
-        <w:rFonts w:ascii="Courier New" w:hAnsi="Courier New" w:hint="default"/>
+        <w:rFonts w:hint="default" w:ascii="Courier New" w:hAnsi="Courier New"/>
       </w:rPr>
     </w:lvl>
     <w:lvl w:ilvl="8" w:tplc="BB541AE2">
@@ -3925,7 +4498,7 @@
         <w:ind w:left="6480" w:hanging="360"/>
       </w:pPr>
       <w:rPr>
-        <w:rFonts w:ascii="Wingdings" w:hAnsi="Wingdings" w:hint="default"/>
+        <w:rFonts w:hint="default" w:ascii="Wingdings" w:hAnsi="Wingdings"/>
       </w:rPr>
     </w:lvl>
   </w:abstractNum>
@@ -3954,7 +4527,7 @@
         <w:ind w:left="1440" w:hanging="360"/>
       </w:pPr>
       <w:rPr>
-        <w:rFonts w:ascii="Courier New" w:hAnsi="Courier New" w:hint="default"/>
+        <w:rFonts w:hint="default" w:ascii="Courier New" w:hAnsi="Courier New"/>
       </w:rPr>
     </w:lvl>
     <w:lvl w:ilvl="2" w:tplc="FE50E32C">
@@ -3966,7 +4539,7 @@
         <w:ind w:left="2160" w:hanging="360"/>
       </w:pPr>
       <w:rPr>
-        <w:rFonts w:ascii="Wingdings" w:hAnsi="Wingdings" w:hint="default"/>
+        <w:rFonts w:hint="default" w:ascii="Wingdings" w:hAnsi="Wingdings"/>
       </w:rPr>
     </w:lvl>
     <w:lvl w:ilvl="3" w:tplc="C0D40B98">
@@ -3978,7 +4551,7 @@
         <w:ind w:left="2880" w:hanging="360"/>
       </w:pPr>
       <w:rPr>
-        <w:rFonts w:ascii="Symbol" w:hAnsi="Symbol" w:hint="default"/>
+        <w:rFonts w:hint="default" w:ascii="Symbol" w:hAnsi="Symbol"/>
       </w:rPr>
     </w:lvl>
     <w:lvl w:ilvl="4" w:tplc="23ACD9EC">
@@ -3990,7 +4563,7 @@
         <w:ind w:left="3600" w:hanging="360"/>
       </w:pPr>
       <w:rPr>
-        <w:rFonts w:ascii="Courier New" w:hAnsi="Courier New" w:hint="default"/>
+        <w:rFonts w:hint="default" w:ascii="Courier New" w:hAnsi="Courier New"/>
       </w:rPr>
     </w:lvl>
     <w:lvl w:ilvl="5" w:tplc="F1EC72EA">
@@ -4002,7 +4575,7 @@
         <w:ind w:left="4320" w:hanging="360"/>
       </w:pPr>
       <w:rPr>
-        <w:rFonts w:ascii="Wingdings" w:hAnsi="Wingdings" w:hint="default"/>
+        <w:rFonts w:hint="default" w:ascii="Wingdings" w:hAnsi="Wingdings"/>
       </w:rPr>
     </w:lvl>
     <w:lvl w:ilvl="6" w:tplc="18D870D6">
@@ -4014,7 +4587,7 @@
         <w:ind w:left="5040" w:hanging="360"/>
       </w:pPr>
       <w:rPr>
-        <w:rFonts w:ascii="Symbol" w:hAnsi="Symbol" w:hint="default"/>
+        <w:rFonts w:hint="default" w:ascii="Symbol" w:hAnsi="Symbol"/>
       </w:rPr>
     </w:lvl>
     <w:lvl w:ilvl="7" w:tplc="46F45280">
@@ -4026,7 +4599,7 @@
         <w:ind w:left="5760" w:hanging="360"/>
       </w:pPr>
       <w:rPr>
-        <w:rFonts w:ascii="Courier New" w:hAnsi="Courier New" w:hint="default"/>
+        <w:rFonts w:hint="default" w:ascii="Courier New" w:hAnsi="Courier New"/>
       </w:rPr>
     </w:lvl>
     <w:lvl w:ilvl="8" w:tplc="8FA09574">
@@ -4038,7 +4611,7 @@
         <w:ind w:left="6480" w:hanging="360"/>
       </w:pPr>
       <w:rPr>
-        <w:rFonts w:ascii="Wingdings" w:hAnsi="Wingdings" w:hint="default"/>
+        <w:rFonts w:hint="default" w:ascii="Wingdings" w:hAnsi="Wingdings"/>
       </w:rPr>
     </w:lvl>
   </w:abstractNum>
@@ -4055,7 +4628,7 @@
         <w:ind w:left="720" w:hanging="360"/>
       </w:pPr>
       <w:rPr>
-        <w:rFonts w:ascii="Symbol" w:hAnsi="Symbol" w:hint="default"/>
+        <w:rFonts w:hint="default" w:ascii="Symbol" w:hAnsi="Symbol"/>
       </w:rPr>
     </w:lvl>
     <w:lvl w:ilvl="1" w:tplc="2280FE40">
@@ -4067,7 +4640,7 @@
         <w:ind w:left="1440" w:hanging="360"/>
       </w:pPr>
       <w:rPr>
-        <w:rFonts w:ascii="Courier New" w:hAnsi="Courier New" w:hint="default"/>
+        <w:rFonts w:hint="default" w:ascii="Courier New" w:hAnsi="Courier New"/>
       </w:rPr>
     </w:lvl>
     <w:lvl w:ilvl="2" w:tplc="65F4D37A">
@@ -4079,7 +4652,7 @@
         <w:ind w:left="2160" w:hanging="360"/>
       </w:pPr>
       <w:rPr>
-        <w:rFonts w:ascii="Wingdings" w:hAnsi="Wingdings" w:hint="default"/>
+        <w:rFonts w:hint="default" w:ascii="Wingdings" w:hAnsi="Wingdings"/>
       </w:rPr>
     </w:lvl>
     <w:lvl w:ilvl="3" w:tplc="66B49DF0">
@@ -4091,7 +4664,7 @@
         <w:ind w:left="2880" w:hanging="360"/>
       </w:pPr>
       <w:rPr>
-        <w:rFonts w:ascii="Symbol" w:hAnsi="Symbol" w:hint="default"/>
+        <w:rFonts w:hint="default" w:ascii="Symbol" w:hAnsi="Symbol"/>
       </w:rPr>
     </w:lvl>
     <w:lvl w:ilvl="4" w:tplc="A1CA5ADC">
@@ -4103,7 +4676,7 @@
         <w:ind w:left="3600" w:hanging="360"/>
       </w:pPr>
       <w:rPr>
-        <w:rFonts w:ascii="Courier New" w:hAnsi="Courier New" w:hint="default"/>
+        <w:rFonts w:hint="default" w:ascii="Courier New" w:hAnsi="Courier New"/>
       </w:rPr>
     </w:lvl>
     <w:lvl w:ilvl="5" w:tplc="1FA44248">
@@ -4115,7 +4688,7 @@
         <w:ind w:left="4320" w:hanging="360"/>
       </w:pPr>
       <w:rPr>
-        <w:rFonts w:ascii="Wingdings" w:hAnsi="Wingdings" w:hint="default"/>
+        <w:rFonts w:hint="default" w:ascii="Wingdings" w:hAnsi="Wingdings"/>
       </w:rPr>
     </w:lvl>
     <w:lvl w:ilvl="6" w:tplc="20C803E0">
@@ -4127,7 +4700,7 @@
         <w:ind w:left="5040" w:hanging="360"/>
       </w:pPr>
       <w:rPr>
-        <w:rFonts w:ascii="Symbol" w:hAnsi="Symbol" w:hint="default"/>
+        <w:rFonts w:hint="default" w:ascii="Symbol" w:hAnsi="Symbol"/>
       </w:rPr>
     </w:lvl>
     <w:lvl w:ilvl="7" w:tplc="EAC04DFC">
@@ -4139,7 +4712,7 @@
         <w:ind w:left="5760" w:hanging="360"/>
       </w:pPr>
       <w:rPr>
-        <w:rFonts w:ascii="Courier New" w:hAnsi="Courier New" w:hint="default"/>
+        <w:rFonts w:hint="default" w:ascii="Courier New" w:hAnsi="Courier New"/>
       </w:rPr>
     </w:lvl>
     <w:lvl w:ilvl="8" w:tplc="24400BC6">
@@ -4151,7 +4724,7 @@
         <w:ind w:left="6480" w:hanging="360"/>
       </w:pPr>
       <w:rPr>
-        <w:rFonts w:ascii="Wingdings" w:hAnsi="Wingdings" w:hint="default"/>
+        <w:rFonts w:hint="default" w:ascii="Wingdings" w:hAnsi="Wingdings"/>
       </w:rPr>
     </w:lvl>
   </w:abstractNum>
@@ -4168,7 +4741,7 @@
         <w:ind w:left="720" w:hanging="360"/>
       </w:pPr>
       <w:rPr>
-        <w:rFonts w:ascii="Symbol" w:hAnsi="Symbol" w:hint="default"/>
+        <w:rFonts w:hint="default" w:ascii="Symbol" w:hAnsi="Symbol"/>
       </w:rPr>
     </w:lvl>
     <w:lvl w:ilvl="1" w:tplc="C2388730">
@@ -4180,7 +4753,7 @@
         <w:ind w:left="1440" w:hanging="360"/>
       </w:pPr>
       <w:rPr>
-        <w:rFonts w:ascii="Courier New" w:hAnsi="Courier New" w:hint="default"/>
+        <w:rFonts w:hint="default" w:ascii="Courier New" w:hAnsi="Courier New"/>
       </w:rPr>
     </w:lvl>
     <w:lvl w:ilvl="2" w:tplc="E01AFE56">
@@ -4192,7 +4765,7 @@
         <w:ind w:left="2160" w:hanging="360"/>
       </w:pPr>
       <w:rPr>
-        <w:rFonts w:ascii="Wingdings" w:hAnsi="Wingdings" w:hint="default"/>
+        <w:rFonts w:hint="default" w:ascii="Wingdings" w:hAnsi="Wingdings"/>
       </w:rPr>
     </w:lvl>
     <w:lvl w:ilvl="3" w:tplc="BA6C77F6">
@@ -4204,7 +4777,7 @@
         <w:ind w:left="2880" w:hanging="360"/>
       </w:pPr>
       <w:rPr>
-        <w:rFonts w:ascii="Symbol" w:hAnsi="Symbol" w:hint="default"/>
+        <w:rFonts w:hint="default" w:ascii="Symbol" w:hAnsi="Symbol"/>
       </w:rPr>
     </w:lvl>
     <w:lvl w:ilvl="4" w:tplc="79E83080">
@@ -4216,7 +4789,7 @@
         <w:ind w:left="3600" w:hanging="360"/>
       </w:pPr>
       <w:rPr>
-        <w:rFonts w:ascii="Courier New" w:hAnsi="Courier New" w:hint="default"/>
+        <w:rFonts w:hint="default" w:ascii="Courier New" w:hAnsi="Courier New"/>
       </w:rPr>
     </w:lvl>
     <w:lvl w:ilvl="5" w:tplc="E6EEF712">
@@ -4228,7 +4801,7 @@
         <w:ind w:left="4320" w:hanging="360"/>
       </w:pPr>
       <w:rPr>
-        <w:rFonts w:ascii="Wingdings" w:hAnsi="Wingdings" w:hint="default"/>
+        <w:rFonts w:hint="default" w:ascii="Wingdings" w:hAnsi="Wingdings"/>
       </w:rPr>
     </w:lvl>
     <w:lvl w:ilvl="6" w:tplc="28827750">
@@ -4240,7 +4813,7 @@
         <w:ind w:left="5040" w:hanging="360"/>
       </w:pPr>
       <w:rPr>
-        <w:rFonts w:ascii="Symbol" w:hAnsi="Symbol" w:hint="default"/>
+        <w:rFonts w:hint="default" w:ascii="Symbol" w:hAnsi="Symbol"/>
       </w:rPr>
     </w:lvl>
     <w:lvl w:ilvl="7" w:tplc="CB7A8798">
@@ -4252,7 +4825,7 @@
         <w:ind w:left="5760" w:hanging="360"/>
       </w:pPr>
       <w:rPr>
-        <w:rFonts w:ascii="Courier New" w:hAnsi="Courier New" w:hint="default"/>
+        <w:rFonts w:hint="default" w:ascii="Courier New" w:hAnsi="Courier New"/>
       </w:rPr>
     </w:lvl>
     <w:lvl w:ilvl="8" w:tplc="4440C78E">
@@ -4264,7 +4837,7 @@
         <w:ind w:left="6480" w:hanging="360"/>
       </w:pPr>
       <w:rPr>
-        <w:rFonts w:ascii="Wingdings" w:hAnsi="Wingdings" w:hint="default"/>
+        <w:rFonts w:hint="default" w:ascii="Wingdings" w:hAnsi="Wingdings"/>
       </w:rPr>
     </w:lvl>
   </w:abstractNum>
@@ -4300,7 +4873,7 @@
   <w:docDefaults>
     <w:rPrDefault>
       <w:rPr>
-        <w:rFonts w:asciiTheme="minorHAnsi" w:eastAsiaTheme="minorHAnsi" w:hAnsiTheme="minorHAnsi" w:cstheme="minorBidi"/>
+        <w:rFonts w:asciiTheme="minorHAnsi" w:hAnsiTheme="minorHAnsi" w:eastAsiaTheme="minorHAnsi" w:cstheme="minorBidi"/>
         <w:sz w:val="22"/>
         <w:szCs w:val="22"/>
         <w:lang w:val="pl-PL" w:eastAsia="en-US" w:bidi="ar-SA"/>
@@ -4315,14 +4888,14 @@
   <w:latentStyles w:defLockedState="0" w:defUIPriority="99" w:defSemiHidden="0" w:defUnhideWhenUsed="0" w:defQFormat="0" w:count="376">
     <w:lsdException w:name="Normal" w:uiPriority="0" w:qFormat="1"/>
     <w:lsdException w:name="heading 1" w:uiPriority="9" w:qFormat="1"/>
-    <w:lsdException w:name="heading 2" w:semiHidden="1" w:uiPriority="9" w:unhideWhenUsed="1" w:qFormat="1"/>
-    <w:lsdException w:name="heading 3" w:semiHidden="1" w:uiPriority="9" w:unhideWhenUsed="1" w:qFormat="1"/>
-    <w:lsdException w:name="heading 4" w:semiHidden="1" w:uiPriority="9" w:unhideWhenUsed="1" w:qFormat="1"/>
-    <w:lsdException w:name="heading 5" w:semiHidden="1" w:uiPriority="9" w:unhideWhenUsed="1" w:qFormat="1"/>
-    <w:lsdException w:name="heading 6" w:semiHidden="1" w:uiPriority="9" w:unhideWhenUsed="1" w:qFormat="1"/>
-    <w:lsdException w:name="heading 7" w:semiHidden="1" w:uiPriority="9" w:unhideWhenUsed="1" w:qFormat="1"/>
-    <w:lsdException w:name="heading 8" w:semiHidden="1" w:uiPriority="9" w:unhideWhenUsed="1" w:qFormat="1"/>
-    <w:lsdException w:name="heading 9" w:semiHidden="1" w:uiPriority="9" w:unhideWhenUsed="1" w:qFormat="1"/>
+    <w:lsdException w:name="heading 2" w:uiPriority="9" w:semiHidden="1" w:unhideWhenUsed="1" w:qFormat="1"/>
+    <w:lsdException w:name="heading 3" w:uiPriority="9" w:semiHidden="1" w:unhideWhenUsed="1" w:qFormat="1"/>
+    <w:lsdException w:name="heading 4" w:uiPriority="9" w:semiHidden="1" w:unhideWhenUsed="1" w:qFormat="1"/>
+    <w:lsdException w:name="heading 5" w:uiPriority="9" w:semiHidden="1" w:unhideWhenUsed="1" w:qFormat="1"/>
+    <w:lsdException w:name="heading 6" w:uiPriority="9" w:semiHidden="1" w:unhideWhenUsed="1" w:qFormat="1"/>
+    <w:lsdException w:name="heading 7" w:uiPriority="9" w:semiHidden="1" w:unhideWhenUsed="1" w:qFormat="1"/>
+    <w:lsdException w:name="heading 8" w:uiPriority="9" w:semiHidden="1" w:unhideWhenUsed="1" w:qFormat="1"/>
+    <w:lsdException w:name="heading 9" w:uiPriority="9" w:semiHidden="1" w:unhideWhenUsed="1" w:qFormat="1"/>
     <w:lsdException w:name="index 1" w:semiHidden="1" w:unhideWhenUsed="1"/>
     <w:lsdException w:name="index 2" w:semiHidden="1" w:unhideWhenUsed="1"/>
     <w:lsdException w:name="index 3" w:semiHidden="1" w:unhideWhenUsed="1"/>
@@ -4332,22 +4905,22 @@
     <w:lsdException w:name="index 7" w:semiHidden="1" w:unhideWhenUsed="1"/>
     <w:lsdException w:name="index 8" w:semiHidden="1" w:unhideWhenUsed="1"/>
     <w:lsdException w:name="index 9" w:semiHidden="1" w:unhideWhenUsed="1"/>
-    <w:lsdException w:name="toc 1" w:semiHidden="1" w:uiPriority="39" w:unhideWhenUsed="1"/>
-    <w:lsdException w:name="toc 2" w:semiHidden="1" w:uiPriority="39" w:unhideWhenUsed="1"/>
-    <w:lsdException w:name="toc 3" w:semiHidden="1" w:uiPriority="39" w:unhideWhenUsed="1"/>
-    <w:lsdException w:name="toc 4" w:semiHidden="1" w:uiPriority="39" w:unhideWhenUsed="1"/>
-    <w:lsdException w:name="toc 5" w:semiHidden="1" w:uiPriority="39" w:unhideWhenUsed="1"/>
-    <w:lsdException w:name="toc 6" w:semiHidden="1" w:uiPriority="39" w:unhideWhenUsed="1"/>
-    <w:lsdException w:name="toc 7" w:semiHidden="1" w:uiPriority="39" w:unhideWhenUsed="1"/>
-    <w:lsdException w:name="toc 8" w:semiHidden="1" w:uiPriority="39" w:unhideWhenUsed="1"/>
-    <w:lsdException w:name="toc 9" w:semiHidden="1" w:uiPriority="39" w:unhideWhenUsed="1"/>
+    <w:lsdException w:name="toc 1" w:uiPriority="39" w:semiHidden="1" w:unhideWhenUsed="1"/>
+    <w:lsdException w:name="toc 2" w:uiPriority="39" w:semiHidden="1" w:unhideWhenUsed="1"/>
+    <w:lsdException w:name="toc 3" w:uiPriority="39" w:semiHidden="1" w:unhideWhenUsed="1"/>
+    <w:lsdException w:name="toc 4" w:uiPriority="39" w:semiHidden="1" w:unhideWhenUsed="1"/>
+    <w:lsdException w:name="toc 5" w:uiPriority="39" w:semiHidden="1" w:unhideWhenUsed="1"/>
+    <w:lsdException w:name="toc 6" w:uiPriority="39" w:semiHidden="1" w:unhideWhenUsed="1"/>
+    <w:lsdException w:name="toc 7" w:uiPriority="39" w:semiHidden="1" w:unhideWhenUsed="1"/>
+    <w:lsdException w:name="toc 8" w:uiPriority="39" w:semiHidden="1" w:unhideWhenUsed="1"/>
+    <w:lsdException w:name="toc 9" w:uiPriority="39" w:semiHidden="1" w:unhideWhenUsed="1"/>
     <w:lsdException w:name="Normal Indent" w:semiHidden="1" w:unhideWhenUsed="1"/>
     <w:lsdException w:name="footnote text" w:semiHidden="1" w:unhideWhenUsed="1"/>
     <w:lsdException w:name="annotation text" w:semiHidden="1" w:unhideWhenUsed="1"/>
     <w:lsdException w:name="header" w:semiHidden="1" w:unhideWhenUsed="1"/>
     <w:lsdException w:name="footer" w:semiHidden="1" w:unhideWhenUsed="1"/>
     <w:lsdException w:name="index heading" w:semiHidden="1" w:unhideWhenUsed="1"/>
-    <w:lsdException w:name="caption" w:semiHidden="1" w:uiPriority="35" w:unhideWhenUsed="1" w:qFormat="1"/>
+    <w:lsdException w:name="caption" w:uiPriority="35" w:semiHidden="1" w:unhideWhenUsed="1" w:qFormat="1"/>
     <w:lsdException w:name="table of figures" w:semiHidden="1" w:unhideWhenUsed="1"/>
     <w:lsdException w:name="envelope address" w:semiHidden="1" w:unhideWhenUsed="1"/>
     <w:lsdException w:name="envelope return" w:semiHidden="1" w:unhideWhenUsed="1"/>
@@ -4378,7 +4951,7 @@
     <w:lsdException w:name="Title" w:uiPriority="10" w:qFormat="1"/>
     <w:lsdException w:name="Closing" w:semiHidden="1" w:unhideWhenUsed="1"/>
     <w:lsdException w:name="Signature" w:semiHidden="1" w:unhideWhenUsed="1"/>
-    <w:lsdException w:name="Default Paragraph Font" w:semiHidden="1" w:uiPriority="1" w:unhideWhenUsed="1"/>
+    <w:lsdException w:name="Default Paragraph Font" w:uiPriority="1" w:semiHidden="1" w:unhideWhenUsed="1"/>
     <w:lsdException w:name="Body Text" w:semiHidden="1" w:unhideWhenUsed="1"/>
     <w:lsdException w:name="Body Text Indent" w:semiHidden="1" w:unhideWhenUsed="1"/>
     <w:lsdException w:name="List Continue" w:semiHidden="1" w:unhideWhenUsed="1"/>
@@ -4578,8 +5151,8 @@
     <w:lsdException w:name="Subtle Reference" w:uiPriority="31" w:qFormat="1"/>
     <w:lsdException w:name="Intense Reference" w:uiPriority="32" w:qFormat="1"/>
     <w:lsdException w:name="Book Title" w:uiPriority="33" w:qFormat="1"/>
-    <w:lsdException w:name="Bibliography" w:semiHidden="1" w:uiPriority="37" w:unhideWhenUsed="1"/>
-    <w:lsdException w:name="TOC Heading" w:semiHidden="1" w:uiPriority="39" w:unhideWhenUsed="1" w:qFormat="1"/>
+    <w:lsdException w:name="Bibliography" w:uiPriority="37" w:semiHidden="1" w:unhideWhenUsed="1"/>
+    <w:lsdException w:name="TOC Heading" w:uiPriority="39" w:semiHidden="1" w:unhideWhenUsed="1" w:qFormat="1"/>
     <w:lsdException w:name="Plain Table 1" w:uiPriority="41"/>
     <w:lsdException w:name="Plain Table 2" w:uiPriority="42"/>
     <w:lsdException w:name="Plain Table 3" w:uiPriority="43"/>
@@ -4690,7 +5263,7 @@
     <w:lsdException w:name="Unresolved Mention" w:semiHidden="1" w:unhideWhenUsed="1"/>
     <w:lsdException w:name="Smart Link" w:semiHidden="1" w:unhideWhenUsed="1"/>
   </w:latentStyles>
-  <w:style w:type="paragraph" w:default="1" w:styleId="Normal">
+  <w:style w:type="paragraph" w:styleId="Normal" w:default="1">
     <w:name w:val="Normal"/>
     <w:qFormat/>
     <w:rsid w:val="03D6F3C3"/>
@@ -4713,7 +5286,7 @@
       <w:outlineLvl w:val="0"/>
     </w:pPr>
     <w:rPr>
-      <w:rFonts w:asciiTheme="majorHAnsi" w:eastAsiaTheme="majorEastAsia" w:hAnsiTheme="majorHAnsi" w:cstheme="majorBidi"/>
+      <w:rFonts w:asciiTheme="majorHAnsi" w:hAnsiTheme="majorHAnsi" w:eastAsiaTheme="majorEastAsia" w:cstheme="majorBidi"/>
       <w:color w:val="2F5496" w:themeColor="accent1" w:themeShade="BF"/>
       <w:sz w:val="32"/>
       <w:szCs w:val="32"/>
@@ -4735,7 +5308,7 @@
       <w:outlineLvl w:val="1"/>
     </w:pPr>
     <w:rPr>
-      <w:rFonts w:asciiTheme="majorHAnsi" w:eastAsiaTheme="majorEastAsia" w:hAnsiTheme="majorHAnsi" w:cstheme="majorBidi"/>
+      <w:rFonts w:asciiTheme="majorHAnsi" w:hAnsiTheme="majorHAnsi" w:eastAsiaTheme="majorEastAsia" w:cstheme="majorBidi"/>
       <w:color w:val="2F5496" w:themeColor="accent1" w:themeShade="BF"/>
       <w:sz w:val="26"/>
       <w:szCs w:val="26"/>
@@ -4757,7 +5330,7 @@
       <w:outlineLvl w:val="2"/>
     </w:pPr>
     <w:rPr>
-      <w:rFonts w:asciiTheme="majorHAnsi" w:eastAsiaTheme="majorEastAsia" w:hAnsiTheme="majorHAnsi" w:cstheme="majorBidi"/>
+      <w:rFonts w:asciiTheme="majorHAnsi" w:hAnsiTheme="majorHAnsi" w:eastAsiaTheme="majorEastAsia" w:cstheme="majorBidi"/>
       <w:color w:val="1F3763"/>
       <w:sz w:val="24"/>
       <w:szCs w:val="24"/>
@@ -4779,7 +5352,7 @@
       <w:outlineLvl w:val="3"/>
     </w:pPr>
     <w:rPr>
-      <w:rFonts w:asciiTheme="majorHAnsi" w:eastAsiaTheme="majorEastAsia" w:hAnsiTheme="majorHAnsi" w:cstheme="majorBidi"/>
+      <w:rFonts w:asciiTheme="majorHAnsi" w:hAnsiTheme="majorHAnsi" w:eastAsiaTheme="majorEastAsia" w:cstheme="majorBidi"/>
       <w:i/>
       <w:iCs/>
       <w:color w:val="2F5496" w:themeColor="accent1" w:themeShade="BF"/>
@@ -4801,7 +5374,7 @@
       <w:outlineLvl w:val="4"/>
     </w:pPr>
     <w:rPr>
-      <w:rFonts w:asciiTheme="majorHAnsi" w:eastAsiaTheme="majorEastAsia" w:hAnsiTheme="majorHAnsi" w:cstheme="majorBidi"/>
+      <w:rFonts w:asciiTheme="majorHAnsi" w:hAnsiTheme="majorHAnsi" w:eastAsiaTheme="majorEastAsia" w:cstheme="majorBidi"/>
       <w:color w:val="2F5496" w:themeColor="accent1" w:themeShade="BF"/>
     </w:rPr>
   </w:style>
@@ -4821,7 +5394,7 @@
       <w:outlineLvl w:val="5"/>
     </w:pPr>
     <w:rPr>
-      <w:rFonts w:asciiTheme="majorHAnsi" w:eastAsiaTheme="majorEastAsia" w:hAnsiTheme="majorHAnsi" w:cstheme="majorBidi"/>
+      <w:rFonts w:asciiTheme="majorHAnsi" w:hAnsiTheme="majorHAnsi" w:eastAsiaTheme="majorEastAsia" w:cstheme="majorBidi"/>
       <w:color w:val="1F3763"/>
     </w:rPr>
   </w:style>
@@ -4841,7 +5414,7 @@
       <w:outlineLvl w:val="6"/>
     </w:pPr>
     <w:rPr>
-      <w:rFonts w:asciiTheme="majorHAnsi" w:eastAsiaTheme="majorEastAsia" w:hAnsiTheme="majorHAnsi" w:cstheme="majorBidi"/>
+      <w:rFonts w:asciiTheme="majorHAnsi" w:hAnsiTheme="majorHAnsi" w:eastAsiaTheme="majorEastAsia" w:cstheme="majorBidi"/>
       <w:i/>
       <w:iCs/>
       <w:color w:val="1F3763"/>
@@ -4863,7 +5436,7 @@
       <w:outlineLvl w:val="7"/>
     </w:pPr>
     <w:rPr>
-      <w:rFonts w:asciiTheme="majorHAnsi" w:eastAsiaTheme="majorEastAsia" w:hAnsiTheme="majorHAnsi" w:cstheme="majorBidi"/>
+      <w:rFonts w:asciiTheme="majorHAnsi" w:hAnsiTheme="majorHAnsi" w:eastAsiaTheme="majorEastAsia" w:cstheme="majorBidi"/>
       <w:color w:val="272727"/>
       <w:sz w:val="21"/>
       <w:szCs w:val="21"/>
@@ -4885,7 +5458,7 @@
       <w:outlineLvl w:val="8"/>
     </w:pPr>
     <w:rPr>
-      <w:rFonts w:asciiTheme="majorHAnsi" w:eastAsiaTheme="majorEastAsia" w:hAnsiTheme="majorHAnsi" w:cstheme="majorBidi"/>
+      <w:rFonts w:asciiTheme="majorHAnsi" w:hAnsiTheme="majorHAnsi" w:eastAsiaTheme="majorEastAsia" w:cstheme="majorBidi"/>
       <w:i/>
       <w:iCs/>
       <w:color w:val="272727"/>
@@ -4893,13 +5466,13 @@
       <w:szCs w:val="21"/>
     </w:rPr>
   </w:style>
-  <w:style w:type="character" w:default="1" w:styleId="DefaultParagraphFont">
+  <w:style w:type="character" w:styleId="DefaultParagraphFont" w:default="1">
     <w:name w:val="Default Paragraph Font"/>
     <w:uiPriority w:val="1"/>
     <w:semiHidden/>
     <w:unhideWhenUsed/>
   </w:style>
-  <w:style w:type="table" w:default="1" w:styleId="TableNormal">
+  <w:style w:type="table" w:styleId="TableNormal" w:default="1">
     <w:name w:val="Normal Table"/>
     <w:uiPriority w:val="99"/>
     <w:semiHidden/>
@@ -4914,7 +5487,7 @@
       </w:tblCellMar>
     </w:tblPr>
   </w:style>
-  <w:style w:type="numbering" w:default="1" w:styleId="NoList">
+  <w:style w:type="numbering" w:styleId="NoList" w:default="1">
     <w:name w:val="No List"/>
     <w:uiPriority w:val="99"/>
     <w:semiHidden/>
@@ -4933,7 +5506,7 @@
       <w:contextualSpacing/>
     </w:pPr>
     <w:rPr>
-      <w:rFonts w:asciiTheme="majorHAnsi" w:eastAsiaTheme="majorEastAsia" w:hAnsiTheme="majorHAnsi" w:cstheme="majorBidi"/>
+      <w:rFonts w:asciiTheme="majorHAnsi" w:hAnsiTheme="majorHAnsi" w:eastAsiaTheme="majorEastAsia" w:cstheme="majorBidi"/>
       <w:sz w:val="56"/>
       <w:szCs w:val="56"/>
     </w:rPr>
@@ -5000,14 +5573,14 @@
       <w:contextualSpacing/>
     </w:pPr>
   </w:style>
-  <w:style w:type="character" w:customStyle="1" w:styleId="Heading1Char">
+  <w:style w:type="character" w:styleId="Heading1Char" w:customStyle="1">
     <w:name w:val="Heading 1 Char"/>
     <w:basedOn w:val="DefaultParagraphFont"/>
     <w:link w:val="Heading1"/>
     <w:uiPriority w:val="9"/>
     <w:rsid w:val="03D6F3C3"/>
     <w:rPr>
-      <w:rFonts w:asciiTheme="majorHAnsi" w:eastAsiaTheme="majorEastAsia" w:hAnsiTheme="majorHAnsi" w:cstheme="majorBidi"/>
+      <w:rFonts w:asciiTheme="majorHAnsi" w:hAnsiTheme="majorHAnsi" w:eastAsiaTheme="majorEastAsia" w:cstheme="majorBidi"/>
       <w:noProof w:val="0"/>
       <w:color w:val="2F5496" w:themeColor="accent1" w:themeShade="BF"/>
       <w:sz w:val="32"/>
@@ -5015,14 +5588,14 @@
       <w:lang w:val="en-CA"/>
     </w:rPr>
   </w:style>
-  <w:style w:type="character" w:customStyle="1" w:styleId="Heading2Char">
+  <w:style w:type="character" w:styleId="Heading2Char" w:customStyle="1">
     <w:name w:val="Heading 2 Char"/>
     <w:basedOn w:val="DefaultParagraphFont"/>
     <w:link w:val="Heading2"/>
     <w:uiPriority w:val="9"/>
     <w:rsid w:val="03D6F3C3"/>
     <w:rPr>
-      <w:rFonts w:asciiTheme="majorHAnsi" w:eastAsiaTheme="majorEastAsia" w:hAnsiTheme="majorHAnsi" w:cstheme="majorBidi"/>
+      <w:rFonts w:asciiTheme="majorHAnsi" w:hAnsiTheme="majorHAnsi" w:eastAsiaTheme="majorEastAsia" w:cstheme="majorBidi"/>
       <w:noProof w:val="0"/>
       <w:color w:val="2F5496" w:themeColor="accent1" w:themeShade="BF"/>
       <w:sz w:val="26"/>
@@ -5030,14 +5603,14 @@
       <w:lang w:val="en-CA"/>
     </w:rPr>
   </w:style>
-  <w:style w:type="character" w:customStyle="1" w:styleId="Heading3Char">
+  <w:style w:type="character" w:styleId="Heading3Char" w:customStyle="1">
     <w:name w:val="Heading 3 Char"/>
     <w:basedOn w:val="DefaultParagraphFont"/>
     <w:link w:val="Heading3"/>
     <w:uiPriority w:val="9"/>
     <w:rsid w:val="03D6F3C3"/>
     <w:rPr>
-      <w:rFonts w:asciiTheme="majorHAnsi" w:eastAsiaTheme="majorEastAsia" w:hAnsiTheme="majorHAnsi" w:cstheme="majorBidi"/>
+      <w:rFonts w:asciiTheme="majorHAnsi" w:hAnsiTheme="majorHAnsi" w:eastAsiaTheme="majorEastAsia" w:cstheme="majorBidi"/>
       <w:noProof w:val="0"/>
       <w:color w:val="1F3763"/>
       <w:sz w:val="24"/>
@@ -5045,14 +5618,14 @@
       <w:lang w:val="en-CA"/>
     </w:rPr>
   </w:style>
-  <w:style w:type="character" w:customStyle="1" w:styleId="Heading4Char">
+  <w:style w:type="character" w:styleId="Heading4Char" w:customStyle="1">
     <w:name w:val="Heading 4 Char"/>
     <w:basedOn w:val="DefaultParagraphFont"/>
     <w:link w:val="Heading4"/>
     <w:uiPriority w:val="9"/>
     <w:rsid w:val="03D6F3C3"/>
     <w:rPr>
-      <w:rFonts w:asciiTheme="majorHAnsi" w:eastAsiaTheme="majorEastAsia" w:hAnsiTheme="majorHAnsi" w:cstheme="majorBidi"/>
+      <w:rFonts w:asciiTheme="majorHAnsi" w:hAnsiTheme="majorHAnsi" w:eastAsiaTheme="majorEastAsia" w:cstheme="majorBidi"/>
       <w:i/>
       <w:iCs/>
       <w:noProof w:val="0"/>
@@ -5060,40 +5633,40 @@
       <w:lang w:val="en-CA"/>
     </w:rPr>
   </w:style>
-  <w:style w:type="character" w:customStyle="1" w:styleId="Heading5Char">
+  <w:style w:type="character" w:styleId="Heading5Char" w:customStyle="1">
     <w:name w:val="Heading 5 Char"/>
     <w:basedOn w:val="DefaultParagraphFont"/>
     <w:link w:val="Heading5"/>
     <w:uiPriority w:val="9"/>
     <w:rsid w:val="03D6F3C3"/>
     <w:rPr>
-      <w:rFonts w:asciiTheme="majorHAnsi" w:eastAsiaTheme="majorEastAsia" w:hAnsiTheme="majorHAnsi" w:cstheme="majorBidi"/>
+      <w:rFonts w:asciiTheme="majorHAnsi" w:hAnsiTheme="majorHAnsi" w:eastAsiaTheme="majorEastAsia" w:cstheme="majorBidi"/>
       <w:noProof w:val="0"/>
       <w:color w:val="2F5496" w:themeColor="accent1" w:themeShade="BF"/>
       <w:lang w:val="en-CA"/>
     </w:rPr>
   </w:style>
-  <w:style w:type="character" w:customStyle="1" w:styleId="Heading6Char">
+  <w:style w:type="character" w:styleId="Heading6Char" w:customStyle="1">
     <w:name w:val="Heading 6 Char"/>
     <w:basedOn w:val="DefaultParagraphFont"/>
     <w:link w:val="Heading6"/>
     <w:uiPriority w:val="9"/>
     <w:rsid w:val="03D6F3C3"/>
     <w:rPr>
-      <w:rFonts w:asciiTheme="majorHAnsi" w:eastAsiaTheme="majorEastAsia" w:hAnsiTheme="majorHAnsi" w:cstheme="majorBidi"/>
+      <w:rFonts w:asciiTheme="majorHAnsi" w:hAnsiTheme="majorHAnsi" w:eastAsiaTheme="majorEastAsia" w:cstheme="majorBidi"/>
       <w:noProof w:val="0"/>
       <w:color w:val="1F3763"/>
       <w:lang w:val="en-CA"/>
     </w:rPr>
   </w:style>
-  <w:style w:type="character" w:customStyle="1" w:styleId="Heading7Char">
+  <w:style w:type="character" w:styleId="Heading7Char" w:customStyle="1">
     <w:name w:val="Heading 7 Char"/>
     <w:basedOn w:val="DefaultParagraphFont"/>
     <w:link w:val="Heading7"/>
     <w:uiPriority w:val="9"/>
     <w:rsid w:val="03D6F3C3"/>
     <w:rPr>
-      <w:rFonts w:asciiTheme="majorHAnsi" w:eastAsiaTheme="majorEastAsia" w:hAnsiTheme="majorHAnsi" w:cstheme="majorBidi"/>
+      <w:rFonts w:asciiTheme="majorHAnsi" w:hAnsiTheme="majorHAnsi" w:eastAsiaTheme="majorEastAsia" w:cstheme="majorBidi"/>
       <w:i/>
       <w:iCs/>
       <w:noProof w:val="0"/>
@@ -5101,14 +5674,14 @@
       <w:lang w:val="en-CA"/>
     </w:rPr>
   </w:style>
-  <w:style w:type="character" w:customStyle="1" w:styleId="Heading8Char">
+  <w:style w:type="character" w:styleId="Heading8Char" w:customStyle="1">
     <w:name w:val="Heading 8 Char"/>
     <w:basedOn w:val="DefaultParagraphFont"/>
     <w:link w:val="Heading8"/>
     <w:uiPriority w:val="9"/>
     <w:rsid w:val="03D6F3C3"/>
     <w:rPr>
-      <w:rFonts w:asciiTheme="majorHAnsi" w:eastAsiaTheme="majorEastAsia" w:hAnsiTheme="majorHAnsi" w:cstheme="majorBidi"/>
+      <w:rFonts w:asciiTheme="majorHAnsi" w:hAnsiTheme="majorHAnsi" w:eastAsiaTheme="majorEastAsia" w:cstheme="majorBidi"/>
       <w:noProof w:val="0"/>
       <w:color w:val="272727"/>
       <w:sz w:val="21"/>
@@ -5116,14 +5689,14 @@
       <w:lang w:val="en-CA"/>
     </w:rPr>
   </w:style>
-  <w:style w:type="character" w:customStyle="1" w:styleId="Heading9Char">
+  <w:style w:type="character" w:styleId="Heading9Char" w:customStyle="1">
     <w:name w:val="Heading 9 Char"/>
     <w:basedOn w:val="DefaultParagraphFont"/>
     <w:link w:val="Heading9"/>
     <w:uiPriority w:val="9"/>
     <w:rsid w:val="03D6F3C3"/>
     <w:rPr>
-      <w:rFonts w:asciiTheme="majorHAnsi" w:eastAsiaTheme="majorEastAsia" w:hAnsiTheme="majorHAnsi" w:cstheme="majorBidi"/>
+      <w:rFonts w:asciiTheme="majorHAnsi" w:hAnsiTheme="majorHAnsi" w:eastAsiaTheme="majorEastAsia" w:cstheme="majorBidi"/>
       <w:i/>
       <w:iCs/>
       <w:noProof w:val="0"/>
@@ -5133,34 +5706,34 @@
       <w:lang w:val="en-CA"/>
     </w:rPr>
   </w:style>
-  <w:style w:type="character" w:customStyle="1" w:styleId="TitleChar">
+  <w:style w:type="character" w:styleId="TitleChar" w:customStyle="1">
     <w:name w:val="Title Char"/>
     <w:basedOn w:val="DefaultParagraphFont"/>
     <w:link w:val="Title"/>
     <w:uiPriority w:val="10"/>
     <w:rsid w:val="03D6F3C3"/>
     <w:rPr>
-      <w:rFonts w:asciiTheme="majorHAnsi" w:eastAsiaTheme="majorEastAsia" w:hAnsiTheme="majorHAnsi" w:cstheme="majorBidi"/>
+      <w:rFonts w:asciiTheme="majorHAnsi" w:hAnsiTheme="majorHAnsi" w:eastAsiaTheme="majorEastAsia" w:cstheme="majorBidi"/>
       <w:noProof w:val="0"/>
       <w:sz w:val="56"/>
       <w:szCs w:val="56"/>
       <w:lang w:val="en-CA"/>
     </w:rPr>
   </w:style>
-  <w:style w:type="character" w:customStyle="1" w:styleId="SubtitleChar">
+  <w:style w:type="character" w:styleId="SubtitleChar" w:customStyle="1">
     <w:name w:val="Subtitle Char"/>
     <w:basedOn w:val="DefaultParagraphFont"/>
     <w:link w:val="Subtitle"/>
     <w:uiPriority w:val="11"/>
     <w:rsid w:val="03D6F3C3"/>
     <w:rPr>
-      <w:rFonts w:asciiTheme="minorHAnsi" w:eastAsiaTheme="minorEastAsia" w:hAnsiTheme="minorHAnsi" w:cstheme="minorBidi"/>
+      <w:rFonts w:asciiTheme="minorHAnsi" w:hAnsiTheme="minorHAnsi" w:eastAsiaTheme="minorEastAsia" w:cstheme="minorBidi"/>
       <w:noProof w:val="0"/>
       <w:color w:val="5A5A5A"/>
       <w:lang w:val="en-CA"/>
     </w:rPr>
   </w:style>
-  <w:style w:type="character" w:customStyle="1" w:styleId="QuoteChar">
+  <w:style w:type="character" w:styleId="QuoteChar" w:customStyle="1">
     <w:name w:val="Quote Char"/>
     <w:basedOn w:val="DefaultParagraphFont"/>
     <w:link w:val="Quote"/>
@@ -5174,7 +5747,7 @@
       <w:lang w:val="en-CA"/>
     </w:rPr>
   </w:style>
-  <w:style w:type="character" w:customStyle="1" w:styleId="IntenseQuoteChar">
+  <w:style w:type="character" w:styleId="IntenseQuoteChar" w:customStyle="1">
     <w:name w:val="Intense Quote Char"/>
     <w:basedOn w:val="DefaultParagraphFont"/>
     <w:link w:val="IntenseQuote"/>
@@ -5311,7 +5884,7 @@
       <w:szCs w:val="20"/>
     </w:rPr>
   </w:style>
-  <w:style w:type="character" w:customStyle="1" w:styleId="EndnoteTextChar">
+  <w:style w:type="character" w:styleId="EndnoteTextChar" w:customStyle="1">
     <w:name w:val="Endnote Text Char"/>
     <w:basedOn w:val="DefaultParagraphFont"/>
     <w:link w:val="EndnoteText"/>
@@ -5340,7 +5913,7 @@
       <w:spacing w:after="0"/>
     </w:pPr>
   </w:style>
-  <w:style w:type="character" w:customStyle="1" w:styleId="FooterChar">
+  <w:style w:type="character" w:styleId="FooterChar" w:customStyle="1">
     <w:name w:val="Footer Char"/>
     <w:basedOn w:val="DefaultParagraphFont"/>
     <w:link w:val="Footer"/>
@@ -5367,7 +5940,7 @@
       <w:szCs w:val="20"/>
     </w:rPr>
   </w:style>
-  <w:style w:type="character" w:customStyle="1" w:styleId="FootnoteTextChar">
+  <w:style w:type="character" w:styleId="FootnoteTextChar" w:customStyle="1">
     <w:name w:val="Footnote Text Char"/>
     <w:basedOn w:val="DefaultParagraphFont"/>
     <w:link w:val="FootnoteText"/>
@@ -5396,7 +5969,7 @@
       <w:spacing w:after="0"/>
     </w:pPr>
   </w:style>
-  <w:style w:type="character" w:customStyle="1" w:styleId="HeaderChar">
+  <w:style w:type="character" w:styleId="HeaderChar" w:customStyle="1">
     <w:name w:val="Header Char"/>
     <w:basedOn w:val="DefaultParagraphFont"/>
     <w:link w:val="Header"/>
@@ -5461,7 +6034,66 @@
       <w:u w:val="single"/>
     </w:rPr>
   </w:style>
+  <w:style xmlns:w="http://schemas.openxmlformats.org/wordprocessingml/2006/main" w:type="table" w:styleId="TableGrid">
+    <w:name xmlns:w="http://schemas.openxmlformats.org/wordprocessingml/2006/main" w:val="Table Grid"/>
+    <w:basedOn xmlns:w="http://schemas.openxmlformats.org/wordprocessingml/2006/main" w:val="TableNormal"/>
+    <w:uiPriority xmlns:w="http://schemas.openxmlformats.org/wordprocessingml/2006/main" w:val="59"/>
+    <w:rsid xmlns:w="http://schemas.openxmlformats.org/wordprocessingml/2006/main" w:val="00FB4123"/>
+    <w:pPr xmlns:w="http://schemas.openxmlformats.org/wordprocessingml/2006/main">
+      <w:spacing w:after="0" w:line="240" w:lineRule="auto"/>
+    </w:pPr>
+    <w:tblPr xmlns:w="http://schemas.openxmlformats.org/wordprocessingml/2006/main">
+      <w:tblInd w:w="0" w:type="dxa"/>
+      <w:tblBorders>
+        <w:top w:val="single" w:color="000000" w:themeColor="text1" w:sz="4" w:space="0"/>
+        <w:left w:val="single" w:color="000000" w:themeColor="text1" w:sz="4" w:space="0"/>
+        <w:bottom w:val="single" w:color="000000" w:themeColor="text1" w:sz="4" w:space="0"/>
+        <w:right w:val="single" w:color="000000" w:themeColor="text1" w:sz="4" w:space="0"/>
+        <w:insideH w:val="single" w:color="000000" w:themeColor="text1" w:sz="4" w:space="0"/>
+        <w:insideV w:val="single" w:color="000000" w:themeColor="text1" w:sz="4" w:space="0"/>
+      </w:tblBorders>
+      <w:tblCellMar>
+        <w:top w:w="0" w:type="dxa"/>
+        <w:left w:w="108" w:type="dxa"/>
+        <w:bottom w:w="0" w:type="dxa"/>
+        <w:right w:w="108" w:type="dxa"/>
+      </w:tblCellMar>
+    </w:tblPr>
+  </w:style>
 </w:styles>
+</file>
+
+<file path=word/glossary/document.xml><?xml version="1.0" encoding="utf-8"?>
+<w:glossaryDocument xmlns:w14="http://schemas.microsoft.com/office/word/2010/wordml" xmlns:w="http://schemas.openxmlformats.org/wordprocessingml/2006/main">
+  <w:docParts>
+    <w:docPart>
+      <w:docPartPr>
+        <w:name w:val="DefaultPlaceholder_1081868574"/>
+        <w:category>
+          <w:name w:val="General"/>
+          <w:gallery w:val="placeholder"/>
+        </w:category>
+        <w:types>
+          <w:type w:val="bbPlcHdr"/>
+        </w:types>
+        <w:behaviors>
+          <w:behavior w:val="content"/>
+        </w:behaviors>
+        <w:guid w:val="{28a496a5-ddf9-4745-95eb-4e1c6dc23c3a}"/>
+      </w:docPartPr>
+      <w:docPartBody>
+        <w:p>
+          <w:r>
+            <w:rPr>
+              <w:rStyle w:val="PlaceholderText"/>
+            </w:rPr>
+            <w:t/>
+          </w:r>
+        </w:p>
+      </w:docPartBody>
+    </w:docPart>
+  </w:docParts>
+</w:glossaryDocument>
 </file>
 
 <file path=word/theme/theme1.xml><?xml version="1.0" encoding="utf-8"?>

</xml_diff>

<commit_message>
docs, tetsts skeleton, plus add worst time complexity of bron kerbosch
</commit_message>
<xml_diff>
--- a/Requirements.docx
+++ b/Requirements.docx
@@ -16,16 +16,8 @@
       <w:pPr>
         <w:jc w:val="center"/>
       </w:pPr>
-      <w:proofErr w:type="spellStart"/>
-      <w:r>
-        <w:t>Jakoniuk</w:t>
-      </w:r>
-      <w:proofErr w:type="spellEnd"/>
-      <w:r>
-        <w:t xml:space="preserve"> Kamil</w:t>
-      </w:r>
-      <w:r>
-        <w:t>,</w:t>
+      <w:r>
+        <w:t>Jakoniuk Kamil,</w:t>
       </w:r>
       <w:r>
         <w:t xml:space="preserve"> </w:t>
@@ -34,15 +26,7 @@
         <w:t xml:space="preserve">Sebastian Alejandro Espin Novillo, </w:t>
       </w:r>
       <w:r>
-        <w:t xml:space="preserve">Prusak Patryk, </w:t>
-      </w:r>
-      <w:proofErr w:type="spellStart"/>
-      <w:r>
-        <w:t>Stańczyk</w:t>
-      </w:r>
-      <w:proofErr w:type="spellEnd"/>
-      <w:r>
-        <w:t xml:space="preserve"> Mikołaj</w:t>
+        <w:t>Prusak Patryk, Stańczyk Mikołaj</w:t>
       </w:r>
     </w:p>
     <w:p/>
@@ -2524,19 +2508,7 @@
       </w:r>
       <w:bookmarkEnd w:id="13"/>
       <w:r>
-        <w:t xml:space="preserve">onto a graph, we understand recovering original indexes of vertices, and proper edges and weights between them. Moreover, the addition of checking whether a found maximum clique is a subgraph of the second graph in graph product might seem surprising and unnecessary, however, the reduction of finding a maximum common subgraph to that of finding a modular product and then a maximum clique of two graphs is true for graphs, not necessarily multigraphs. For multigraphs, we also want to ensure that weights of corresponding edges are the same. To do that found </w:t>
-      </w:r>
-      <w:r>
-        <w:t>maximum clique</w:t>
-      </w:r>
-      <w:r>
-        <w:t xml:space="preserve">, that has been mapped to first graph of graph product, needs to be permutated in all possible graphs that remain isomorphic to each other. One of the permutations must prove to be the same as found </w:t>
-      </w:r>
-      <w:r>
-        <w:t xml:space="preserve">maximum clique </w:t>
-      </w:r>
-      <w:r>
-        <w:t>mapped to second graph of modular graph product.</w:t>
+        <w:t>onto a graph, we understand recovering original indexes of vertices, and proper edges and weights between them. Moreover, the addition of checking whether a found maximum clique is a subgraph of the second graph in graph product might seem surprising and unnecessary, however, the reduction of finding a maximum common subgraph to that of finding a modular product and then a maximum clique of two graphs is true for graphs, not necessarily multigraphs. For multigraphs, we also want to ensure that weights of corresponding edges are the same. To do that found maximum clique, that has been mapped to first graph of graph product, needs to be permutated in all possible graphs that remain isomorphic to each other. One of the permutations must prove to be the same as found maximum clique mapped to second graph of modular graph product.</w:t>
       </w:r>
     </w:p>
     <w:p>
@@ -3258,27 +3230,7 @@
           <w:sz w:val="21"/>
           <w:szCs w:val="21"/>
         </w:rPr>
-        <w:t xml:space="preserve"> </w:t>
-      </w:r>
-      <w:proofErr w:type="spellStart"/>
-      <w:r>
-        <w:rPr>
-          <w:rFonts w:ascii="Consolas" w:eastAsia="Consolas" w:hAnsi="Consolas" w:cs="Consolas"/>
-          <w:color w:val="0C0D0E"/>
-          <w:sz w:val="21"/>
-          <w:szCs w:val="21"/>
-        </w:rPr>
-        <w:t>Iterative_BK_pivot</w:t>
-      </w:r>
-      <w:proofErr w:type="spellEnd"/>
-      <w:r>
-        <w:rPr>
-          <w:rFonts w:ascii="Consolas" w:eastAsia="Consolas" w:hAnsi="Consolas" w:cs="Consolas"/>
-          <w:color w:val="0C0D0E"/>
-          <w:sz w:val="21"/>
-          <w:szCs w:val="21"/>
-        </w:rPr>
-        <w:t xml:space="preserve">(P) </w:t>
+        <w:t xml:space="preserve"> Iterative_BK_pivot(P) </w:t>
       </w:r>
       <w:r>
         <w:rPr>
@@ -3313,27 +3265,7 @@
           <w:sz w:val="21"/>
           <w:szCs w:val="21"/>
         </w:rPr>
-        <w:t xml:space="preserve"> </w:t>
-      </w:r>
-      <w:proofErr w:type="spellStart"/>
-      <w:r>
-        <w:rPr>
-          <w:rFonts w:ascii="Consolas" w:eastAsia="Consolas" w:hAnsi="Consolas" w:cs="Consolas"/>
-          <w:color w:val="0C0D0E"/>
-          <w:sz w:val="21"/>
-          <w:szCs w:val="21"/>
-        </w:rPr>
-        <w:t>Stack.push</w:t>
-      </w:r>
-      <w:proofErr w:type="spellEnd"/>
-      <w:r>
-        <w:rPr>
-          <w:rFonts w:ascii="Consolas" w:eastAsia="Consolas" w:hAnsi="Consolas" w:cs="Consolas"/>
-          <w:color w:val="0C0D0E"/>
-          <w:sz w:val="21"/>
-          <w:szCs w:val="21"/>
-        </w:rPr>
-        <w:t>({}, P, {})</w:t>
+        <w:t xml:space="preserve"> Stack.push({}, P, {})</w:t>
       </w:r>
       <w:r>
         <w:br/>
@@ -3388,27 +3320,7 @@
           <w:sz w:val="21"/>
           <w:szCs w:val="21"/>
         </w:rPr>
-        <w:t xml:space="preserve">     R, P, X := </w:t>
-      </w:r>
-      <w:proofErr w:type="spellStart"/>
-      <w:r>
-        <w:rPr>
-          <w:rFonts w:ascii="Consolas" w:eastAsia="Consolas" w:hAnsi="Consolas" w:cs="Consolas"/>
-          <w:color w:val="0C0D0E"/>
-          <w:sz w:val="21"/>
-          <w:szCs w:val="21"/>
-        </w:rPr>
-        <w:t>Stack.pop</w:t>
-      </w:r>
-      <w:proofErr w:type="spellEnd"/>
-      <w:r>
-        <w:rPr>
-          <w:rFonts w:ascii="Consolas" w:eastAsia="Consolas" w:hAnsi="Consolas" w:cs="Consolas"/>
-          <w:color w:val="0C0D0E"/>
-          <w:sz w:val="21"/>
-          <w:szCs w:val="21"/>
-        </w:rPr>
-        <w:t>()</w:t>
+        <w:t xml:space="preserve">     R, P, X := Stack.pop()</w:t>
       </w:r>
       <w:r>
         <w:br/>
@@ -3565,9 +3477,11 @@
           <w:sz w:val="21"/>
           <w:szCs w:val="21"/>
         </w:rPr>
-        <w:t xml:space="preserve">           </w:t>
-      </w:r>
-      <w:proofErr w:type="spellStart"/>
+        <w:t xml:space="preserve">           Stack.push(R, P \ {v}, X ⋃ {v})</w:t>
+      </w:r>
+      <w:r>
+        <w:br/>
+      </w:r>
       <w:r>
         <w:rPr>
           <w:rFonts w:ascii="Consolas" w:eastAsia="Consolas" w:hAnsi="Consolas" w:cs="Consolas"/>
@@ -3575,59 +3489,17 @@
           <w:sz w:val="21"/>
           <w:szCs w:val="21"/>
         </w:rPr>
-        <w:t>Stack.push</w:t>
-      </w:r>
-      <w:proofErr w:type="spellEnd"/>
-      <w:r>
+        <w:t xml:space="preserve">           Stack.push(R ⋃ {v}, P ⋂ N(v), X ⋂ N(v))</w:t>
+      </w:r>
+    </w:p>
+    <w:p>
+      <w:pPr>
         <w:rPr>
           <w:rFonts w:ascii="Consolas" w:eastAsia="Consolas" w:hAnsi="Consolas" w:cs="Consolas"/>
           <w:color w:val="0C0D0E"/>
           <w:sz w:val="21"/>
           <w:szCs w:val="21"/>
         </w:rPr>
-        <w:t>(R, P \ {v}, X ⋃ {v})</w:t>
-      </w:r>
-      <w:r>
-        <w:br/>
-      </w:r>
-      <w:r>
-        <w:rPr>
-          <w:rFonts w:ascii="Consolas" w:eastAsia="Consolas" w:hAnsi="Consolas" w:cs="Consolas"/>
-          <w:color w:val="0C0D0E"/>
-          <w:sz w:val="21"/>
-          <w:szCs w:val="21"/>
-        </w:rPr>
-        <w:t xml:space="preserve">           </w:t>
-      </w:r>
-      <w:proofErr w:type="spellStart"/>
-      <w:r>
-        <w:rPr>
-          <w:rFonts w:ascii="Consolas" w:eastAsia="Consolas" w:hAnsi="Consolas" w:cs="Consolas"/>
-          <w:color w:val="0C0D0E"/>
-          <w:sz w:val="21"/>
-          <w:szCs w:val="21"/>
-        </w:rPr>
-        <w:t>Stack.push</w:t>
-      </w:r>
-      <w:proofErr w:type="spellEnd"/>
-      <w:r>
-        <w:rPr>
-          <w:rFonts w:ascii="Consolas" w:eastAsia="Consolas" w:hAnsi="Consolas" w:cs="Consolas"/>
-          <w:color w:val="0C0D0E"/>
-          <w:sz w:val="21"/>
-          <w:szCs w:val="21"/>
-        </w:rPr>
-        <w:t>(R ⋃ {v}, P ⋂ N(v), X ⋂ N(v))</w:t>
-      </w:r>
-    </w:p>
-    <w:p>
-      <w:pPr>
-        <w:rPr>
-          <w:rFonts w:ascii="Consolas" w:eastAsia="Consolas" w:hAnsi="Consolas" w:cs="Consolas"/>
-          <w:color w:val="0C0D0E"/>
-          <w:sz w:val="21"/>
-          <w:szCs w:val="21"/>
-        </w:rPr>
       </w:pPr>
     </w:p>
     <w:p/>
@@ -3650,16 +3522,60 @@
       <w:r>
         <w:t xml:space="preserve"> Extracting a maximum clique from the proposed solution is straightforward, we simply only take the results with highest number of vertices.</w:t>
       </w:r>
+      <w:r>
+        <w:t xml:space="preserve"> The worst case running time of Bron-Kerbosch algorithm with pivoting is </w:t>
+      </w:r>
+      <w:bookmarkStart w:id="17" w:name="OLE_LINK4"/>
+      <w:r>
+        <w:t>O(</w:t>
+      </w:r>
+      <m:oMath>
+        <m:sSup>
+          <m:sSupPr>
+            <m:ctrlPr>
+              <w:rPr>
+                <w:rFonts w:ascii="Cambria Math" w:hAnsi="Cambria Math"/>
+              </w:rPr>
+            </m:ctrlPr>
+          </m:sSupPr>
+          <m:e>
+            <m:r>
+              <w:rPr>
+                <w:rFonts w:ascii="Cambria Math" w:hAnsi="Cambria Math"/>
+              </w:rPr>
+              <m:t>3</m:t>
+            </m:r>
+          </m:e>
+          <m:sup>
+            <m:r>
+              <w:rPr>
+                <w:rFonts w:ascii="Cambria Math" w:hAnsi="Cambria Math"/>
+              </w:rPr>
+              <m:t>n/3</m:t>
+            </m:r>
+          </m:sup>
+        </m:sSup>
+      </m:oMath>
+      <w:r>
+        <w:t>)</w:t>
+      </w:r>
+      <w:bookmarkEnd w:id="17"/>
+      <w:r>
+        <w:rPr>
+          <w:rStyle w:val="EndnoteReference"/>
+        </w:rPr>
+        <w:endnoteReference w:id="11"/>
+      </w:r>
     </w:p>
     <w:p>
       <w:pPr>
         <w:pStyle w:val="Heading3"/>
       </w:pPr>
-      <w:bookmarkStart w:id="17" w:name="_Toc152353405"/>
+      <w:bookmarkStart w:id="18" w:name="_Toc152353405"/>
       <w:r>
         <w:t>Approximation</w:t>
       </w:r>
-      <w:bookmarkEnd w:id="17"/>
+      <w:bookmarkEnd w:id="18"/>
     </w:p>
     <w:p>
       <w:pPr>
@@ -3690,7 +3606,7 @@
           <w:rStyle w:val="EndnoteReference"/>
           <w:rFonts w:ascii="Calibri" w:eastAsia="Calibri" w:hAnsi="Calibri" w:cs="Calibri"/>
         </w:rPr>
-        <w:endnoteReference w:id="11"/>
+        <w:endnoteReference w:id="12"/>
       </w:r>
       <w:r>
         <w:rPr>
@@ -3862,31 +3778,187 @@
       <w:pPr>
         <w:pStyle w:val="Heading1"/>
       </w:pPr>
-      <w:bookmarkStart w:id="19" w:name="_Toc152353406"/>
+      <w:bookmarkStart w:id="20" w:name="_Toc152353406"/>
       <w:r>
         <w:t>Tests</w:t>
       </w:r>
-      <w:bookmarkEnd w:id="19"/>
-    </w:p>
+      <w:bookmarkEnd w:id="20"/>
+    </w:p>
+    <w:p>
+      <w:pPr>
+        <w:pStyle w:val="Heading2"/>
+      </w:pPr>
+      <w:r>
+        <w:t>Performance</w:t>
+      </w:r>
+    </w:p>
+    <w:p>
+      <w:r>
+        <w:t xml:space="preserve">The implemented solution has been tested </w:t>
+      </w:r>
+      <w:r>
+        <w:t>regarding</w:t>
+      </w:r>
+      <w:r>
+        <w:t xml:space="preserve"> </w:t>
+      </w:r>
+      <w:r>
+        <w:t>its</w:t>
+      </w:r>
+      <w:r>
+        <w:t xml:space="preserve"> performance. </w:t>
+      </w:r>
+      <w:r>
+        <w:t xml:space="preserve">Below we present results of graphs of size 5, 10, 11, 12 ,13 ,14 of amounts 1, 2, 3, 5. </w:t>
+      </w:r>
+      <w:r>
+        <w:t>The graphs have been randomly created with a 50% chance of an edge between two vertices, graphs are undirected, however the program also of course accepts directed graphs. The results depending on how many edges there are in each graph can highly differ, the more edges the more possible branches of computation.</w:t>
+      </w:r>
+    </w:p>
+    <w:p/>
+    <w:p>
+      <w:r>
+        <w:t>// TODO insert tables here</w:t>
+      </w:r>
+      <w:r>
+        <w:t>, in a format: table of 1 graphs of different sizes, table of 2 graphs of different sizes and so on, maybe create charts too</w:t>
+      </w:r>
+    </w:p>
+    <w:p>
+      <w:r>
+        <w:t>The running time of the algorithm grow exponentially fast with input graph size, which is reasonable given that</w:t>
+      </w:r>
+      <w:r>
+        <w:t xml:space="preserve"> the main algorithm used</w:t>
+      </w:r>
+      <w:r>
+        <w:t xml:space="preserve"> (Bron-Kerbosch) has got the worst time complexity of </w:t>
+      </w:r>
+      <w:r>
+        <w:t>O(</w:t>
+      </w:r>
+      <m:oMath>
+        <m:sSup>
+          <m:sSupPr>
+            <m:ctrlPr>
+              <w:rPr>
+                <w:rFonts w:ascii="Cambria Math" w:hAnsi="Cambria Math" w:cs="Times New Roman"/>
+                <w:sz w:val="24"/>
+                <w:szCs w:val="24"/>
+              </w:rPr>
+            </m:ctrlPr>
+          </m:sSupPr>
+          <m:e>
+            <m:r>
+              <w:rPr>
+                <w:rFonts w:ascii="Cambria Math" w:hAnsi="Cambria Math"/>
+              </w:rPr>
+              <m:t>3</m:t>
+            </m:r>
+          </m:e>
+          <m:sup>
+            <m:r>
+              <w:rPr>
+                <w:rFonts w:ascii="Cambria Math" w:hAnsi="Cambria Math"/>
+              </w:rPr>
+              <m:t>n/3</m:t>
+            </m:r>
+          </m:sup>
+        </m:sSup>
+      </m:oMath>
+      <w:r>
+        <w:t>)</w:t>
+      </w:r>
+      <w:r>
+        <w:t xml:space="preserve">. Profiling with tools such as </w:t>
+      </w:r>
+      <w:r>
+        <w:rPr>
+          <w:i/>
+          <w:iCs/>
+        </w:rPr>
+        <w:t>gprof</w:t>
+      </w:r>
+      <w:r>
+        <w:rPr>
+          <w:i/>
+          <w:iCs/>
+        </w:rPr>
+        <w:t xml:space="preserve"> </w:t>
+      </w:r>
+      <w:r>
+        <w:t>also reveals that this function is the most time consuming, it is being called multiple times throughout the execution, because it is being used as a part of the algorithm for finding maximum common subgraph.</w:t>
+      </w:r>
+      <w:r>
+        <w:t xml:space="preserve"> We have also tested the sole capability of the program in terms of finding maximum cliques, by providing input of single graphs of size: 100, 200, 300, 400, 500, 600.</w:t>
+      </w:r>
+    </w:p>
+    <w:p/>
+    <w:p>
+      <w:r>
+        <w:t>// TODO: put table here</w:t>
+      </w:r>
+    </w:p>
+    <w:p/>
+    <w:p/>
+    <w:p>
+      <w:r>
+        <w:t>We run the same tests for multigraphs in two variations. With number of edges between vertices having a possible value from 1 to 10, and from 1 to 5.</w:t>
+      </w:r>
+      <w:r>
+        <w:t xml:space="preserve"> As previously the graphs are directed and have a 50% chance of two edges being connected.</w:t>
+      </w:r>
+      <w:r>
+        <w:t xml:space="preserve"> The smaller the range, the more possible branches of computation. We </w:t>
+      </w:r>
+      <w:r>
+        <w:t>take into account</w:t>
+      </w:r>
+      <w:r>
+        <w:t xml:space="preserve"> that in the case of graph isomorphism of multigraphs number of edges between corresponding vertices needs to be the same, so if the range is higher certain branches can be discarded earlier.</w:t>
+      </w:r>
+    </w:p>
+    <w:p/>
+    <w:p>
+      <w:r>
+        <w:t>//TODO: Put multigraph tables here, for 1 to 10 and 1 to 5</w:t>
+      </w:r>
+    </w:p>
+    <w:p/>
+    <w:p>
+      <w:r>
+        <w:t xml:space="preserve">The capabilities of solely finding maximum cliques have also been tested for multigraphs, here, </w:t>
+      </w:r>
+      <w:r>
+        <w:t>however</w:t>
+      </w:r>
+      <w:r>
+        <w:t xml:space="preserve"> there is no difference, since the Bron-Kerbosch algorithm </w:t>
+      </w:r>
+      <w:r>
+        <w:t>cares only about whether some vertices are adjacent, not whether there is one edge between them or more than one.</w:t>
+      </w:r>
+    </w:p>
+    <w:p/>
     <w:p>
       <w:pPr>
         <w:pStyle w:val="Heading1"/>
       </w:pPr>
-      <w:bookmarkStart w:id="20" w:name="_Toc152353407"/>
+      <w:bookmarkStart w:id="21" w:name="_Toc152353407"/>
       <w:r>
         <w:t>Technical details</w:t>
       </w:r>
-      <w:bookmarkEnd w:id="20"/>
+      <w:bookmarkEnd w:id="21"/>
     </w:p>
     <w:p>
       <w:pPr>
         <w:pStyle w:val="Heading2"/>
       </w:pPr>
-      <w:bookmarkStart w:id="21" w:name="_Toc152353408"/>
+      <w:bookmarkStart w:id="22" w:name="_Toc152353408"/>
       <w:r>
         <w:t>Representation</w:t>
       </w:r>
-      <w:bookmarkEnd w:id="21"/>
+      <w:bookmarkEnd w:id="22"/>
     </w:p>
     <w:p>
       <w:r>
@@ -3919,11 +3991,14 @@
     </w:p>
     <w:p>
       <w:r>
+        <w:t xml:space="preserve">The advantages of using an adjacency matrix are that it can be represented through a simple array, given we know the number of vertices beforehand (before allocating the whole needed memory, which can be at runtime, for example during reading of the input file). Its access times are also faster compared to the adjacency list which can be implemented via a linked list. However, if one wants to operate on big graphs, space complexity grows quite fast and although algorithms implemented with adjacency matrices are in general faster, they consume much more memory. </w:t>
+      </w:r>
+      <w:r>
+        <w:t xml:space="preserve"> We have decided to </w:t>
+      </w:r>
+      <w:r>
         <w:lastRenderedPageBreak/>
-        <w:t xml:space="preserve">The advantages of using an adjacency matrix are that it can be represented through a simple array, given we know the number of vertices beforehand (before allocating the whole needed memory, which can be at runtime, for example during reading of the input file). Its access times are also faster compared to the adjacency list which can be implemented via a linked list. However, if one wants to operate on big graphs, space complexity grows quite fast and although algorithms implemented with adjacency matrices are in general faster, they consume much more memory. </w:t>
-      </w:r>
-      <w:r>
-        <w:t xml:space="preserve"> We have decided to remain with adjacency matrix implementation. Throughout the development of our solution, for quite some time, our program was implemented in both ways: with adjacency matrix and with adjacency list, taking the consideration the time complexity of problem at hand, we decided to remain with the solution offering more speed of computation.</w:t>
+        <w:t>remain with adjacency matrix implementation. Throughout the development of our solution, for quite some time, our program was implemented in both ways: with adjacency matrix and with adjacency list, taking the consideration the time complexity of problem at hand, we decided to remain with the solution offering more speed of computation.</w:t>
       </w:r>
     </w:p>
     <w:p>
@@ -3949,7 +4024,6 @@
       <w:r>
         <w:t xml:space="preserve">There is nearly always a one way or another to improve the performance of a computer program, our implementation is no different. Profiling with </w:t>
       </w:r>
-      <w:proofErr w:type="spellStart"/>
       <w:r>
         <w:rPr>
           <w:i/>
@@ -3957,7 +4031,6 @@
         </w:rPr>
         <w:t>gprof</w:t>
       </w:r>
-      <w:proofErr w:type="spellEnd"/>
       <w:r>
         <w:rPr>
           <w:i/>
@@ -3969,45 +4042,28 @@
         <w:t>reveals</w:t>
       </w:r>
       <w:r>
-        <w:t xml:space="preserve"> that implemented program spends most of the execution time in iterative Bron-Kerbosch algorithm, this became even more apparent with the implementation of finding a maximum common subgraph. A potential improvement to the efficiency of our solution would be to instead use a different algorithm for finding a maximum common subgraph, for example the </w:t>
-      </w:r>
-      <w:proofErr w:type="spellStart"/>
-      <w:r>
-        <w:t>McSplit</w:t>
-      </w:r>
-      <w:proofErr w:type="spellEnd"/>
-      <w:r>
-        <w:t xml:space="preserve"> algorithm.</w:t>
-      </w:r>
-    </w:p>
-    <w:p>
-      <w:r>
-        <w:t xml:space="preserve">To improve space complexity, one could choose more restrictive types. Knowing that graphs number of edges in each direction between vertices, in other words weights of edges, won’t be greater than certain number, </w:t>
-      </w:r>
-      <w:proofErr w:type="gramStart"/>
-      <w:r>
-        <w:t>i.e.</w:t>
-      </w:r>
-      <w:proofErr w:type="gramEnd"/>
-      <w:r>
-        <w:t xml:space="preserve"> 256 and will always be greater or equal 0, one could use a unsigned char for storing the weights instead of a regular int, which would result in half the size for each stored weight.</w:t>
+        <w:t xml:space="preserve"> that implemented program spends most of the execution time in iterative Bron-Kerbosch algorithm, this became even more apparent with the implementation of finding a maximum common subgraph. A potential improvement to the efficiency of our solution would be to instead use a different algorithm for finding a maximum common subgraph, for example the McSplit algorithm.</w:t>
+      </w:r>
+    </w:p>
+    <w:p>
+      <w:r>
+        <w:t>To improve space complexity, one could choose more restrictive types. Knowing that graphs number of edges in each direction between vertices, in other words weights of edges, won’t be greater than certain number, i.e. 256 and will always be greater or equal 0, one could use a unsigned char for storing the weights instead of a regular int, which would result in half the size for each stored weight.</w:t>
       </w:r>
     </w:p>
     <w:p>
       <w:pPr>
         <w:pStyle w:val="Heading2"/>
       </w:pPr>
-      <w:bookmarkStart w:id="22" w:name="_Toc152353409"/>
+      <w:bookmarkStart w:id="23" w:name="_Toc152353409"/>
       <w:r>
         <w:t>Compilation and Execution</w:t>
       </w:r>
-      <w:bookmarkEnd w:id="22"/>
+      <w:bookmarkEnd w:id="23"/>
     </w:p>
     <w:p>
       <w:r>
         <w:t xml:space="preserve">To compile the program on a machine with </w:t>
       </w:r>
-      <w:proofErr w:type="spellStart"/>
       <w:r>
         <w:rPr>
           <w:i/>
@@ -4015,7 +4071,6 @@
         </w:rPr>
         <w:t>gcc</w:t>
       </w:r>
-      <w:proofErr w:type="spellEnd"/>
       <w:r>
         <w:t xml:space="preserve"> installed:</w:t>
       </w:r>
@@ -4026,33 +4081,11 @@
           <w:rFonts w:ascii="Consolas" w:eastAsia="Consolas" w:hAnsi="Consolas" w:cs="Consolas"/>
         </w:rPr>
       </w:pPr>
-      <w:proofErr w:type="spellStart"/>
-      <w:r>
-        <w:rPr>
-          <w:rFonts w:ascii="Consolas" w:eastAsia="Consolas" w:hAnsi="Consolas" w:cs="Consolas"/>
-        </w:rPr>
-        <w:t>gcc</w:t>
-      </w:r>
-      <w:proofErr w:type="spellEnd"/>
-      <w:r>
-        <w:rPr>
-          <w:rFonts w:ascii="Consolas" w:eastAsia="Consolas" w:hAnsi="Consolas" w:cs="Consolas"/>
-        </w:rPr>
-        <w:t xml:space="preserve"> </w:t>
-      </w:r>
-      <w:proofErr w:type="spellStart"/>
-      <w:r>
-        <w:rPr>
-          <w:rFonts w:ascii="Consolas" w:eastAsia="Consolas" w:hAnsi="Consolas" w:cs="Consolas"/>
-        </w:rPr>
-        <w:t>main.c</w:t>
-      </w:r>
-      <w:proofErr w:type="spellEnd"/>
-      <w:r>
-        <w:rPr>
-          <w:rFonts w:ascii="Consolas" w:eastAsia="Consolas" w:hAnsi="Consolas" w:cs="Consolas"/>
-        </w:rPr>
-        <w:t xml:space="preserve"> -o main</w:t>
+      <w:r>
+        <w:rPr>
+          <w:rFonts w:ascii="Consolas" w:eastAsia="Consolas" w:hAnsi="Consolas" w:cs="Consolas"/>
+        </w:rPr>
+        <w:t>gcc main.c -o main</w:t>
       </w:r>
     </w:p>
     <w:p>
@@ -4071,19 +4104,11 @@
           <w:rFonts w:ascii="Consolas" w:eastAsia="Consolas" w:hAnsi="Consolas" w:cs="Consolas"/>
         </w:rPr>
       </w:pPr>
-      <w:proofErr w:type="gramStart"/>
-      <w:r>
-        <w:rPr>
-          <w:rFonts w:ascii="Consolas" w:eastAsia="Consolas" w:hAnsi="Consolas" w:cs="Consolas"/>
-        </w:rPr>
-        <w:t>./</w:t>
-      </w:r>
-      <w:proofErr w:type="gramEnd"/>
-      <w:r>
-        <w:rPr>
-          <w:rFonts w:ascii="Consolas" w:eastAsia="Consolas" w:hAnsi="Consolas" w:cs="Consolas"/>
-        </w:rPr>
-        <w:t>main ./input/example.txt</w:t>
+      <w:r>
+        <w:rPr>
+          <w:rFonts w:ascii="Consolas" w:eastAsia="Consolas" w:hAnsi="Consolas" w:cs="Consolas"/>
+        </w:rPr>
+        <w:t>./main ./input/example.txt</w:t>
       </w:r>
     </w:p>
     <w:p>
@@ -4148,15 +4173,7 @@
         <w:t>program</w:t>
       </w:r>
       <w:r>
-        <w:t xml:space="preserve">, it should be compiled and executed on a 64-bit system. Naturally, the program has been thoroughly tested with </w:t>
-      </w:r>
-      <w:proofErr w:type="spellStart"/>
-      <w:r>
-        <w:t>Valgrind</w:t>
-      </w:r>
-      <w:proofErr w:type="spellEnd"/>
-      <w:r>
-        <w:t>, resulting in a memory safe and efficient implementation.</w:t>
+        <w:t>, it should be compiled and executed on a 64-bit system. Naturally, the program has been thoroughly tested with Valgrind, resulting in a memory safe and efficient implementation.</w:t>
       </w:r>
     </w:p>
     <w:p/>
@@ -4164,15 +4181,16 @@
       <w:pPr>
         <w:pStyle w:val="Heading1"/>
       </w:pPr>
-      <w:bookmarkStart w:id="23" w:name="_Toc152353410"/>
+      <w:bookmarkStart w:id="24" w:name="_Toc152353410"/>
       <w:r>
         <w:t>Conclusions</w:t>
       </w:r>
-      <w:bookmarkEnd w:id="23"/>
+      <w:bookmarkEnd w:id="24"/>
     </w:p>
     <w:p/>
     <w:p>
       <w:r>
+        <w:lastRenderedPageBreak/>
         <w:t xml:space="preserve">The requirements such as distance function, size of a graph, </w:t>
       </w:r>
       <w:r>
@@ -4221,7 +4239,13 @@
         <w:t>maximum</w:t>
       </w:r>
       <w:r>
-        <w:t xml:space="preserve"> clique. Lastly, the program has been thoroughly</w:t>
+        <w:t xml:space="preserve"> clique</w:t>
+      </w:r>
+      <w:r>
+        <w:t>, what follows an approximation algorithm for finding maximum common subgraph has also been implemented</w:t>
+      </w:r>
+      <w:r>
+        <w:t>. Lastly, the program has been thoroughly</w:t>
       </w:r>
       <w:r>
         <w:t xml:space="preserve"> tested and</w:t>
@@ -4398,21 +4422,8 @@
         <w:t xml:space="preserve"> </w:t>
       </w:r>
       <w:r>
-        <w:t xml:space="preserve">Barrow, H.; </w:t>
-      </w:r>
-      <w:proofErr w:type="spellStart"/>
-      <w:r>
-        <w:t>Burstall</w:t>
-      </w:r>
-      <w:proofErr w:type="spellEnd"/>
-      <w:r>
-        <w:t>, R. (1976), "Subgraph isomorphism, matching relational structures and maximal cliques", Information Processing Letters, 4 (4): 83–</w:t>
-      </w:r>
-      <w:proofErr w:type="gramStart"/>
-      <w:r>
-        <w:t>84</w:t>
-      </w:r>
-      <w:proofErr w:type="gramEnd"/>
+        <w:t>Barrow, H.; Burstall, R. (1976), "Subgraph isomorphism, matching relational structures and maximal cliques", Information Processing Letters, 4 (4): 83–84</w:t>
+      </w:r>
     </w:p>
   </w:endnote>
   <w:endnote w:id="8">
@@ -4481,6 +4492,25 @@
   <w:endnote w:id="11">
     <w:p>
       <w:pPr>
+        <w:pStyle w:val="EndnoteText"/>
+      </w:pPr>
+      <w:r>
+        <w:rPr>
+          <w:rStyle w:val="EndnoteReference"/>
+        </w:rPr>
+        <w:endnoteRef/>
+      </w:r>
+      <w:r>
+        <w:t xml:space="preserve"> </w:t>
+      </w:r>
+      <w:r>
+        <w:t>https://www.sciencedirect.com/science/article/pii/S0304397500002863?via%3Dihub</w:t>
+      </w:r>
+    </w:p>
+  </w:endnote>
+  <w:endnote w:id="12">
+    <w:p>
+      <w:pPr>
         <w:pStyle w:val="FootnoteText"/>
       </w:pPr>
       <w:r>
@@ -4552,14 +4582,14 @@
         </w:rPr>
         <w:t xml:space="preserve">ISSN 0022-0000, </w:t>
       </w:r>
-      <w:bookmarkStart w:id="18" w:name="OLE_LINK5"/>
+      <w:bookmarkStart w:id="19" w:name="OLE_LINK5"/>
       <w:r>
         <w:rPr>
           <w:rFonts w:ascii="Calibri" w:eastAsia="Calibri" w:hAnsi="Calibri" w:cs="Calibri"/>
         </w:rPr>
         <w:t>https://doi.org/10.1016/S0022-0000(74)80044-9</w:t>
       </w:r>
-      <w:bookmarkEnd w:id="18"/>
+      <w:bookmarkEnd w:id="19"/>
       <w:r>
         <w:rPr>
           <w:rFonts w:ascii="Calibri" w:eastAsia="Calibri" w:hAnsi="Calibri" w:cs="Calibri"/>
@@ -7015,6 +7045,16 @@
       <w:szCs w:val="18"/>
     </w:rPr>
   </w:style>
+  <w:style w:type="character" w:styleId="PlaceholderText">
+    <w:name w:val="Placeholder Text"/>
+    <w:basedOn w:val="DefaultParagraphFont"/>
+    <w:uiPriority w:val="99"/>
+    <w:semiHidden/>
+    <w:rsid w:val="00EA2A0D"/>
+    <w:rPr>
+      <w:color w:val="808080"/>
+    </w:rPr>
+  </w:style>
 </w:styles>
 </file>
 

</xml_diff>